<commit_message>
Adição da seção tratando de especificidades de armazenamento
</commit_message>
<xml_diff>
--- a/Contextualização/Contextualizacao.docx
+++ b/Contextualização/Contextualizacao.docx
@@ -1,6 +1,6 @@
 
 <file path=word/document.xml><?xml version="1.0" encoding="utf-8"?>
-<w:document xmlns:wpc="http://schemas.microsoft.com/office/word/2010/wordprocessingCanvas" xmlns:cx="http://schemas.microsoft.com/office/drawing/2014/chartex" xmlns:cx1="http://schemas.microsoft.com/office/drawing/2015/9/8/chartex" xmlns:cx2="http://schemas.microsoft.com/office/drawing/2015/10/21/chartex" xmlns:cx3="http://schemas.microsoft.com/office/drawing/2016/5/9/chartex" xmlns:cx4="http://schemas.microsoft.com/office/drawing/2016/5/10/chartex" xmlns:cx5="http://schemas.microsoft.com/office/drawing/2016/5/11/chartex" xmlns:cx6="http://schemas.microsoft.com/office/drawing/2016/5/12/chartex" xmlns:cx7="http://schemas.microsoft.com/office/drawing/2016/5/13/chartex" xmlns:cx8="http://schemas.microsoft.com/office/drawing/2016/5/14/chartex" xmlns:mc="http://schemas.openxmlformats.org/markup-compatibility/2006" xmlns:aink="http://schemas.microsoft.com/office/drawing/2016/ink" xmlns:am3d="http://schemas.microsoft.com/office/drawing/2017/model3d" xmlns:o="urn:schemas-microsoft-com:office:office" xmlns:r="http://schemas.openxmlformats.org/officeDocument/2006/relationships" xmlns:m="http://schemas.openxmlformats.org/officeDocument/2006/math" xmlns:v="urn:schemas-microsoft-com:vml" xmlns:wp14="http://schemas.microsoft.com/office/word/2010/wordprocessingDrawing" xmlns:wp="http://schemas.openxmlformats.org/drawingml/2006/wordprocessingDrawing" xmlns:w10="urn:schemas-microsoft-com:office:word" xmlns:w="http://schemas.openxmlformats.org/wordprocessingml/2006/main" xmlns:w14="http://schemas.microsoft.com/office/word/2010/wordml" xmlns:w15="http://schemas.microsoft.com/office/word/2012/wordml" xmlns:w16cid="http://schemas.microsoft.com/office/word/2016/wordml/cid" xmlns:w16se="http://schemas.microsoft.com/office/word/2015/wordml/symex" xmlns:wpg="http://schemas.microsoft.com/office/word/2010/wordprocessingGroup" xmlns:wpi="http://schemas.microsoft.com/office/word/2010/wordprocessingInk" xmlns:wne="http://schemas.microsoft.com/office/word/2006/wordml" xmlns:wps="http://schemas.microsoft.com/office/word/2010/wordprocessingShape" mc:Ignorable="w14 w15 w16se w16cid wp14">
+<w:document xmlns:wpc="http://schemas.microsoft.com/office/word/2010/wordprocessingCanvas" xmlns:cx="http://schemas.microsoft.com/office/drawing/2014/chartex" xmlns:cx1="http://schemas.microsoft.com/office/drawing/2015/9/8/chartex" xmlns:cx2="http://schemas.microsoft.com/office/drawing/2015/10/21/chartex" xmlns:cx3="http://schemas.microsoft.com/office/drawing/2016/5/9/chartex" xmlns:cx4="http://schemas.microsoft.com/office/drawing/2016/5/10/chartex" xmlns:cx5="http://schemas.microsoft.com/office/drawing/2016/5/11/chartex" xmlns:cx6="http://schemas.microsoft.com/office/drawing/2016/5/12/chartex" xmlns:cx7="http://schemas.microsoft.com/office/drawing/2016/5/13/chartex" xmlns:cx8="http://schemas.microsoft.com/office/drawing/2016/5/14/chartex" xmlns:mc="http://schemas.openxmlformats.org/markup-compatibility/2006" xmlns:aink="http://schemas.microsoft.com/office/drawing/2016/ink" xmlns:am3d="http://schemas.microsoft.com/office/drawing/2017/model3d" xmlns:o="urn:schemas-microsoft-com:office:office" xmlns:r="http://schemas.openxmlformats.org/officeDocument/2006/relationships" xmlns:m="http://schemas.openxmlformats.org/officeDocument/2006/math" xmlns:v="urn:schemas-microsoft-com:vml" xmlns:wp14="http://schemas.microsoft.com/office/word/2010/wordprocessingDrawing" xmlns:wp="http://schemas.openxmlformats.org/drawingml/2006/wordprocessingDrawing" xmlns:w10="urn:schemas-microsoft-com:office:word" xmlns:w="http://schemas.openxmlformats.org/wordprocessingml/2006/main" xmlns:w14="http://schemas.microsoft.com/office/word/2010/wordml" xmlns:w15="http://schemas.microsoft.com/office/word/2012/wordml" xmlns:w16cex="http://schemas.microsoft.com/office/word/2018/wordml/cex" xmlns:w16cid="http://schemas.microsoft.com/office/word/2016/wordml/cid" xmlns:w16="http://schemas.microsoft.com/office/word/2018/wordml" xmlns:w16se="http://schemas.microsoft.com/office/word/2015/wordml/symex" xmlns:wpg="http://schemas.microsoft.com/office/word/2010/wordprocessingGroup" xmlns:wpi="http://schemas.microsoft.com/office/word/2010/wordprocessingInk" xmlns:wne="http://schemas.microsoft.com/office/word/2006/wordml" xmlns:wps="http://schemas.microsoft.com/office/word/2010/wordprocessingShape" mc:Ignorable="w14 w15 w16se w16cid w16 w16cex wp14">
   <w:body>
     <w:p>
       <w:pPr>
@@ -997,7 +997,17 @@
           <w:sz w:val="28"/>
           <w:szCs w:val="28"/>
         </w:rPr>
-        <w:t xml:space="preserve"> O que é o Nitrato de Amônio</w:t>
+        <w:t xml:space="preserve"> </w:t>
+      </w:r>
+      <w:r>
+        <w:rPr>
+          <w:rFonts w:ascii="Times New Roman" w:hAnsi="Times New Roman" w:cs="Times New Roman"/>
+          <w:b/>
+          <w:bCs/>
+          <w:sz w:val="28"/>
+          <w:szCs w:val="28"/>
+        </w:rPr>
+        <w:t>O QUE É NITRATO DE AMÔNIO</w:t>
       </w:r>
     </w:p>
     <w:p>
@@ -2457,55 +2467,7 @@
           <w:sz w:val="24"/>
           <w:szCs w:val="24"/>
         </w:rPr>
-        <w:t xml:space="preserve">do Comando Logístico do </w:t>
-      </w:r>
-      <w:r>
-        <w:rPr>
-          <w:rFonts w:ascii="Times New Roman" w:hAnsi="Times New Roman" w:cs="Times New Roman"/>
-          <w:sz w:val="24"/>
-          <w:szCs w:val="24"/>
-        </w:rPr>
-        <w:t>Exército Brasileiro</w:t>
-      </w:r>
-      <w:r>
-        <w:rPr>
-          <w:rFonts w:ascii="Times New Roman" w:hAnsi="Times New Roman" w:cs="Times New Roman"/>
-          <w:sz w:val="24"/>
-          <w:szCs w:val="24"/>
-        </w:rPr>
-        <w:t xml:space="preserve">, sob direção do </w:t>
-      </w:r>
-      <w:r>
-        <w:rPr>
-          <w:rFonts w:ascii="Times New Roman" w:hAnsi="Times New Roman" w:cs="Times New Roman"/>
-          <w:sz w:val="24"/>
-          <w:szCs w:val="24"/>
-        </w:rPr>
-        <w:t>Ministério da Defesa</w:t>
-      </w:r>
-      <w:r>
-        <w:rPr>
-          <w:rFonts w:ascii="Times New Roman" w:hAnsi="Times New Roman" w:cs="Times New Roman"/>
-          <w:sz w:val="24"/>
-          <w:szCs w:val="24"/>
-        </w:rPr>
-        <w:t>,</w:t>
-      </w:r>
-      <w:r>
-        <w:rPr>
-          <w:rFonts w:ascii="Times New Roman" w:hAnsi="Times New Roman" w:cs="Times New Roman"/>
-          <w:sz w:val="24"/>
-          <w:szCs w:val="24"/>
-        </w:rPr>
-        <w:t xml:space="preserve"> </w:t>
-      </w:r>
-      <w:r>
-        <w:rPr>
-          <w:rFonts w:ascii="Times New Roman" w:hAnsi="Times New Roman" w:cs="Times New Roman"/>
-          <w:sz w:val="24"/>
-          <w:szCs w:val="24"/>
-        </w:rPr>
-        <w:t>que dispõe sobre procedimentos administrativos para o exercício de atividades com explosivos e produtos que contêm nitrato de amônio:</w:t>
+        <w:t>do Comando Logístico do Exército Brasileiro, sob direção do Ministério da Defesa, que dispõe sobre procedimentos administrativos para o exercício de atividades com explosivos e produtos que contêm nitrato de amônio:</w:t>
       </w:r>
     </w:p>
     <w:p>
@@ -2529,15 +2491,7 @@
           <w:sz w:val="24"/>
           <w:szCs w:val="24"/>
         </w:rPr>
-        <w:t>A</w:t>
-      </w:r>
-      <w:r>
-        <w:rPr>
-          <w:rFonts w:ascii="Times New Roman" w:hAnsi="Times New Roman" w:cs="Times New Roman"/>
-          <w:sz w:val="24"/>
-          <w:szCs w:val="24"/>
-        </w:rPr>
-        <w:t>rt. 30. A armazenagem de explosivos deve ser feita em depósitos, permanentes ou</w:t>
+        <w:t>Art. 30. A armazenagem de explosivos deve ser feita em depósitos, permanentes ou</w:t>
       </w:r>
       <w:r>
         <w:rPr>
@@ -2638,23 +2592,7 @@
           <w:sz w:val="24"/>
           <w:szCs w:val="24"/>
         </w:rPr>
-        <w:t>Art. 32. Os acessórios explosivos podem ser armazenados, no mesmo depósito, junto com</w:t>
-      </w:r>
-      <w:r>
-        <w:rPr>
-          <w:rFonts w:ascii="Times New Roman" w:hAnsi="Times New Roman" w:cs="Times New Roman"/>
-          <w:sz w:val="24"/>
-          <w:szCs w:val="24"/>
-        </w:rPr>
-        <w:t xml:space="preserve"> </w:t>
-      </w:r>
-      <w:r>
-        <w:rPr>
-          <w:rFonts w:ascii="Times New Roman" w:hAnsi="Times New Roman" w:cs="Times New Roman"/>
-          <w:sz w:val="24"/>
-          <w:szCs w:val="24"/>
-        </w:rPr>
-        <w:t>explosivos, desde que atendam as quantidades máximas permitidas e estejam isolados</w:t>
+        <w:t>Art. 32. Os acessórios explosivos podem ser armazenados, no mesmo depósito, junto com explosivos, desde que atendam as quantidades máximas permitidas e estejam isolados</w:t>
       </w:r>
       <w:r>
         <w:rPr>
@@ -3269,6 +3207,18 @@
     </w:p>
     <w:p>
       <w:pPr>
+        <w:spacing w:after="0" w:line="360" w:lineRule="auto"/>
+        <w:ind w:firstLine="284"/>
+        <w:jc w:val="both"/>
+        <w:rPr>
+          <w:rFonts w:ascii="Times New Roman" w:hAnsi="Times New Roman" w:cs="Times New Roman"/>
+          <w:sz w:val="24"/>
+          <w:szCs w:val="24"/>
+        </w:rPr>
+      </w:pPr>
+    </w:p>
+    <w:p>
+      <w:pPr>
         <w:pStyle w:val="PargrafodaLista"/>
         <w:numPr>
           <w:ilvl w:val="0"/>
@@ -3362,7 +3312,6 @@
           <w:rFonts w:ascii="Times New Roman" w:hAnsi="Times New Roman" w:cs="Times New Roman"/>
           <w:sz w:val="24"/>
           <w:szCs w:val="24"/>
-          <w:u w:val="single"/>
         </w:rPr>
         <w:t>pessoal</w:t>
       </w:r>
@@ -3495,7 +3444,16 @@
           <w:sz w:val="24"/>
           <w:szCs w:val="24"/>
         </w:rPr>
-        <w:t xml:space="preserve"> as de armazenagem, também se configura como um fator de importância. Segundo a CETESB, o modal rodoviário é o maior responsável pelo transporte de produtos perigosos no território brasileiro, representando cerca de 64,8% do total. Acidentes envolvendo o Transporte Rodoviário de Produtos Perigosos (TRPP) representam um grande risco não só à saúde e </w:t>
+        <w:t xml:space="preserve"> as de armazenagem, também se configura como um fator de importância. Segundo a CETESB, o modal rodoviário é o maior responsável pelo transporte de produtos perigosos no território brasileiro, representando cerca de 64,8% do total. Acidentes envolvendo o Transporte Rodoviário de Produtos Perigosos (TRPP) representam um grande risco não </w:t>
+      </w:r>
+      <w:r>
+        <w:rPr>
+          <w:rFonts w:ascii="Times New Roman" w:hAnsi="Times New Roman" w:cs="Times New Roman"/>
+          <w:sz w:val="24"/>
+          <w:szCs w:val="24"/>
+        </w:rPr>
+        <w:lastRenderedPageBreak/>
+        <w:t xml:space="preserve">só à saúde e </w:t>
       </w:r>
       <w:r>
         <w:rPr>
@@ -3565,7 +3523,6 @@
           <w:sz w:val="24"/>
           <w:szCs w:val="24"/>
         </w:rPr>
-        <w:lastRenderedPageBreak/>
         <w:t>O Exército brasileiro também delimita algumas regras para o</w:t>
       </w:r>
       <w:r>
@@ -3623,71 +3580,602 @@
           <w:rFonts w:ascii="Times New Roman" w:hAnsi="Times New Roman" w:cs="Times New Roman"/>
           <w:b/>
           <w:bCs/>
-          <w:sz w:val="24"/>
-          <w:szCs w:val="24"/>
-        </w:rPr>
-      </w:pPr>
-      <w:r>
-        <w:rPr>
-          <w:rFonts w:ascii="Times New Roman" w:hAnsi="Times New Roman" w:cs="Times New Roman"/>
-          <w:b/>
-          <w:bCs/>
-          <w:sz w:val="24"/>
-          <w:szCs w:val="24"/>
-        </w:rPr>
-        <w:t>FATORES CRÍTICOS ENVOLVIDOS NA ARMAZENAGEM DE NA</w:t>
-      </w:r>
-    </w:p>
-    <w:p>
-      <w:pPr>
-        <w:spacing w:after="0" w:line="360" w:lineRule="auto"/>
-        <w:rPr>
-          <w:rFonts w:ascii="Times New Roman" w:hAnsi="Times New Roman" w:cs="Times New Roman"/>
-          <w:sz w:val="24"/>
-          <w:szCs w:val="24"/>
-        </w:rPr>
-      </w:pPr>
-    </w:p>
-    <w:p>
-      <w:pPr>
-        <w:spacing w:after="0" w:line="360" w:lineRule="auto"/>
-        <w:rPr>
-          <w:rFonts w:ascii="Times New Roman" w:hAnsi="Times New Roman" w:cs="Times New Roman"/>
-          <w:sz w:val="24"/>
-          <w:szCs w:val="24"/>
-        </w:rPr>
-      </w:pPr>
-      <w:r>
-        <w:rPr>
-          <w:rFonts w:ascii="Times New Roman" w:hAnsi="Times New Roman" w:cs="Times New Roman"/>
-          <w:sz w:val="24"/>
-          <w:szCs w:val="24"/>
-        </w:rPr>
-        <w:t>C</w:t>
-      </w:r>
-      <w:r>
-        <w:rPr>
-          <w:rFonts w:ascii="Times New Roman" w:hAnsi="Times New Roman" w:cs="Times New Roman"/>
-          <w:sz w:val="24"/>
-          <w:szCs w:val="24"/>
-        </w:rPr>
-        <w:t xml:space="preserve">itar </w:t>
-      </w:r>
-      <w:r>
-        <w:rPr>
-          <w:rFonts w:ascii="Times New Roman" w:hAnsi="Times New Roman" w:cs="Times New Roman"/>
-          <w:sz w:val="24"/>
-          <w:szCs w:val="24"/>
-        </w:rPr>
-        <w:t>as temperaturas e umidades e explicar o que acontece em cada caso (consultar os diagramas)</w:t>
-      </w:r>
-      <w:r>
-        <w:rPr>
-          <w:rFonts w:ascii="Times New Roman" w:hAnsi="Times New Roman" w:cs="Times New Roman"/>
-          <w:sz w:val="24"/>
-          <w:szCs w:val="24"/>
-        </w:rPr>
-        <w:t xml:space="preserve"> [UTILIZAR INFORMAÇÕES QUE ESCREVEMOS NO DOCUMENTO ANTERIOR]</w:t>
+          <w:sz w:val="28"/>
+          <w:szCs w:val="28"/>
+        </w:rPr>
+      </w:pPr>
+      <w:r>
+        <w:rPr>
+          <w:rFonts w:ascii="Times New Roman" w:hAnsi="Times New Roman" w:cs="Times New Roman"/>
+          <w:b/>
+          <w:bCs/>
+          <w:sz w:val="28"/>
+          <w:szCs w:val="28"/>
+        </w:rPr>
+        <w:t>Fatores críticos envolvidos na armazenagem de na</w:t>
+      </w:r>
+    </w:p>
+    <w:p>
+      <w:pPr>
+        <w:spacing w:after="0" w:line="360" w:lineRule="auto"/>
+        <w:rPr>
+          <w:rFonts w:ascii="Times New Roman" w:hAnsi="Times New Roman" w:cs="Times New Roman"/>
+          <w:sz w:val="24"/>
+          <w:szCs w:val="24"/>
+        </w:rPr>
+      </w:pPr>
+    </w:p>
+    <w:p>
+      <w:pPr>
+        <w:spacing w:after="0" w:line="360" w:lineRule="auto"/>
+        <w:ind w:firstLine="360"/>
+        <w:jc w:val="both"/>
+        <w:rPr>
+          <w:rFonts w:ascii="Times New Roman" w:hAnsi="Times New Roman" w:cs="Times New Roman"/>
+          <w:sz w:val="24"/>
+          <w:szCs w:val="24"/>
+        </w:rPr>
+      </w:pPr>
+      <w:r>
+        <w:rPr>
+          <w:rFonts w:ascii="Times New Roman" w:hAnsi="Times New Roman" w:cs="Times New Roman"/>
+          <w:sz w:val="24"/>
+          <w:szCs w:val="24"/>
+        </w:rPr>
+        <w:t xml:space="preserve">De acordo com a literatura, o armazenamento de NA deve ser feito de maneira que sejam respeitadas suas condições de estabilidade.  De maneira geral, os principais fatores que influenciam a estabilidade do composto são a temperatura e umidade do local em que ele se encontra. </w:t>
+      </w:r>
+      <w:r>
+        <w:rPr>
+          <w:rFonts w:ascii="Times New Roman" w:hAnsi="Times New Roman" w:cs="Times New Roman"/>
+          <w:sz w:val="24"/>
+          <w:szCs w:val="24"/>
+        </w:rPr>
+        <w:t xml:space="preserve">A variação destes parâmetros, aliada à negligência de ações para </w:t>
+      </w:r>
+      <w:r>
+        <w:rPr>
+          <w:rFonts w:ascii="Times New Roman" w:hAnsi="Times New Roman" w:cs="Times New Roman"/>
+          <w:sz w:val="24"/>
+          <w:szCs w:val="24"/>
+        </w:rPr>
+        <w:t>controlá-las</w:t>
+      </w:r>
+      <w:r>
+        <w:rPr>
+          <w:rFonts w:ascii="Times New Roman" w:hAnsi="Times New Roman" w:cs="Times New Roman"/>
+          <w:sz w:val="24"/>
+          <w:szCs w:val="24"/>
+        </w:rPr>
+        <w:t>, pode levar a diversas transformações químicas no composto e, consequentemente, a situações mais críticas que podem causar explosões.</w:t>
+      </w:r>
+    </w:p>
+    <w:p>
+      <w:pPr>
+        <w:spacing w:after="0" w:line="360" w:lineRule="auto"/>
+        <w:ind w:firstLine="360"/>
+        <w:jc w:val="both"/>
+        <w:rPr>
+          <w:rFonts w:ascii="Times New Roman" w:hAnsi="Times New Roman" w:cs="Times New Roman"/>
+          <w:sz w:val="24"/>
+          <w:szCs w:val="24"/>
+        </w:rPr>
+      </w:pPr>
+      <w:r>
+        <w:rPr>
+          <w:rFonts w:ascii="Times New Roman" w:hAnsi="Times New Roman" w:cs="Times New Roman"/>
+          <w:sz w:val="24"/>
+          <w:szCs w:val="24"/>
+        </w:rPr>
+        <w:t>Para entender melhor como ocorrem essas transformações do NA à medida que são oscilados os parâmetros de temperatura e umidade, foram estabelecidos alguns limites de acordo com dados coletados em artigos científicos:</w:t>
+      </w:r>
+    </w:p>
+    <w:p>
+      <w:pPr>
+        <w:spacing w:after="0" w:line="360" w:lineRule="auto"/>
+        <w:ind w:firstLine="360"/>
+        <w:jc w:val="both"/>
+        <w:rPr>
+          <w:rFonts w:ascii="Times New Roman" w:hAnsi="Times New Roman" w:cs="Times New Roman"/>
+          <w:sz w:val="24"/>
+          <w:szCs w:val="24"/>
+        </w:rPr>
+      </w:pPr>
+      <w:commentRangeStart w:id="11"/>
+      <w:r>
+        <w:rPr>
+          <w:rFonts w:ascii="Times New Roman" w:hAnsi="Times New Roman" w:cs="Times New Roman"/>
+          <w:sz w:val="24"/>
+          <w:szCs w:val="24"/>
+        </w:rPr>
+        <w:t xml:space="preserve">Apesar da maioria dos problemas com NA ocorrerem </w:t>
+      </w:r>
+      <w:r>
+        <w:rPr>
+          <w:rFonts w:ascii="Times New Roman" w:hAnsi="Times New Roman" w:cs="Times New Roman"/>
+          <w:sz w:val="24"/>
+          <w:szCs w:val="24"/>
+        </w:rPr>
+        <w:t>em</w:t>
+      </w:r>
+      <w:r>
+        <w:rPr>
+          <w:rFonts w:ascii="Times New Roman" w:hAnsi="Times New Roman" w:cs="Times New Roman"/>
+          <w:sz w:val="24"/>
+          <w:szCs w:val="24"/>
+        </w:rPr>
+        <w:t xml:space="preserve"> condições de altas temperaturas</w:t>
+      </w:r>
+      <w:r>
+        <w:rPr>
+          <w:rFonts w:ascii="Times New Roman" w:hAnsi="Times New Roman" w:cs="Times New Roman"/>
+          <w:sz w:val="24"/>
+          <w:szCs w:val="24"/>
+        </w:rPr>
+        <w:t>, um dos casos mais problemáticos é o de quando o NA passa de uma temperatura inferior a 32°C para uma igual ou superior a 32°C (</w:t>
+      </w:r>
+      <w:r>
+        <w:rPr>
+          <w:rFonts w:ascii="Times New Roman" w:hAnsi="Times New Roman" w:cs="Times New Roman"/>
+          <w:sz w:val="24"/>
+          <w:szCs w:val="24"/>
+        </w:rPr>
+        <w:t>por exemplo: NA estava a 27°C e passou para 33°C ao longo do dia). O ato de “passar” de temperaturas inferiores a 32°C para temperaturas iguais ou superiores a 32°C</w:t>
+      </w:r>
+      <w:r>
+        <w:rPr>
+          <w:rFonts w:ascii="Times New Roman" w:hAnsi="Times New Roman" w:cs="Times New Roman"/>
+          <w:sz w:val="24"/>
+          <w:szCs w:val="24"/>
+        </w:rPr>
+        <w:t xml:space="preserve"> recebe o nome de “ciclo”. Quando passa por um ciclo, o</w:t>
+      </w:r>
+      <w:r>
+        <w:rPr>
+          <w:rFonts w:ascii="Times New Roman" w:hAnsi="Times New Roman" w:cs="Times New Roman"/>
+          <w:sz w:val="24"/>
+          <w:szCs w:val="24"/>
+        </w:rPr>
+        <w:t xml:space="preserve">s </w:t>
+      </w:r>
+      <w:r>
+        <w:rPr>
+          <w:rFonts w:ascii="Times New Roman" w:hAnsi="Times New Roman" w:cs="Times New Roman"/>
+          <w:sz w:val="24"/>
+          <w:szCs w:val="24"/>
+        </w:rPr>
+        <w:t xml:space="preserve">grãos da NA aumentam de tamanho irreversivelmente, isto é, seus cristais não podem voltar ao tamanho original. O perigo, neste caso, ocorre quando o NA passa por 5 ciclos, o que aumenta consideravelmente sua sensibilidade a </w:t>
+      </w:r>
+      <w:r>
+        <w:rPr>
+          <w:rFonts w:ascii="Times New Roman" w:hAnsi="Times New Roman" w:cs="Times New Roman"/>
+          <w:sz w:val="24"/>
+          <w:szCs w:val="24"/>
+        </w:rPr>
+        <w:t>impacto</w:t>
+      </w:r>
+      <w:r>
+        <w:rPr>
+          <w:rFonts w:ascii="Times New Roman" w:hAnsi="Times New Roman" w:cs="Times New Roman"/>
+          <w:sz w:val="24"/>
+          <w:szCs w:val="24"/>
+        </w:rPr>
+        <w:t>s</w:t>
+      </w:r>
+      <w:r>
+        <w:rPr>
+          <w:rFonts w:ascii="Times New Roman" w:hAnsi="Times New Roman" w:cs="Times New Roman"/>
+          <w:sz w:val="24"/>
+          <w:szCs w:val="24"/>
+        </w:rPr>
+        <w:t>, como se o produto não tivesse passado por nenhum processo de estabilização</w:t>
+      </w:r>
+      <w:r>
+        <w:rPr>
+          <w:rFonts w:ascii="Times New Roman" w:hAnsi="Times New Roman" w:cs="Times New Roman"/>
+          <w:sz w:val="24"/>
+          <w:szCs w:val="24"/>
+        </w:rPr>
+        <w:t>.</w:t>
+      </w:r>
+      <w:commentRangeEnd w:id="11"/>
+      <w:r>
+        <w:rPr>
+          <w:rStyle w:val="Refdecomentrio"/>
+        </w:rPr>
+        <w:commentReference w:id="11"/>
+      </w:r>
+    </w:p>
+    <w:p>
+      <w:pPr>
+        <w:spacing w:after="0" w:line="360" w:lineRule="auto"/>
+        <w:ind w:firstLine="360"/>
+        <w:jc w:val="both"/>
+        <w:rPr>
+          <w:rFonts w:ascii="Times New Roman" w:hAnsi="Times New Roman" w:cs="Times New Roman"/>
+          <w:sz w:val="24"/>
+          <w:szCs w:val="24"/>
+        </w:rPr>
+      </w:pPr>
+      <w:r>
+        <w:rPr>
+          <w:rFonts w:ascii="Times New Roman" w:hAnsi="Times New Roman" w:cs="Times New Roman"/>
+          <w:sz w:val="24"/>
+          <w:szCs w:val="24"/>
+        </w:rPr>
+        <w:t>Outro limite de temperatura observado, no que tange ao armazenamento do NA, é quando o composto começa a atingir temperaturas superiores a 50°C. Ao atingir tais temperaturas, inicia-se um processo</w:t>
+      </w:r>
+      <w:r>
+        <w:rPr>
+          <w:rFonts w:ascii="Times New Roman" w:hAnsi="Times New Roman" w:cs="Times New Roman"/>
+          <w:sz w:val="24"/>
+          <w:szCs w:val="24"/>
+        </w:rPr>
+        <w:t xml:space="preserve"> lento</w:t>
+      </w:r>
+      <w:r>
+        <w:rPr>
+          <w:rFonts w:ascii="Times New Roman" w:hAnsi="Times New Roman" w:cs="Times New Roman"/>
+          <w:sz w:val="24"/>
+          <w:szCs w:val="24"/>
+        </w:rPr>
+        <w:t xml:space="preserve"> de decomposição química </w:t>
+      </w:r>
+      <w:r>
+        <w:rPr>
+          <w:rFonts w:ascii="Times New Roman" w:hAnsi="Times New Roman" w:cs="Times New Roman"/>
+          <w:sz w:val="24"/>
+          <w:szCs w:val="24"/>
+        </w:rPr>
+        <w:t xml:space="preserve">que leva à liberação de gases. Caso a temperatura não seja controlada, há risco de uma liberação excessiva de </w:t>
+      </w:r>
+      <w:r>
+        <w:rPr>
+          <w:rFonts w:ascii="Times New Roman" w:hAnsi="Times New Roman" w:cs="Times New Roman"/>
+          <w:sz w:val="24"/>
+          <w:szCs w:val="24"/>
+        </w:rPr>
+        <w:lastRenderedPageBreak/>
+        <w:t>gases, o que, além de comprometer a utilidade do NA, pode representar risco de intoxicação e/ou explosão.</w:t>
+      </w:r>
+      <w:r>
+        <w:rPr>
+          <w:rFonts w:ascii="Times New Roman" w:hAnsi="Times New Roman" w:cs="Times New Roman"/>
+          <w:sz w:val="24"/>
+          <w:szCs w:val="24"/>
+        </w:rPr>
+        <w:t xml:space="preserve"> </w:t>
+      </w:r>
+    </w:p>
+    <w:p>
+      <w:pPr>
+        <w:spacing w:after="0" w:line="360" w:lineRule="auto"/>
+        <w:ind w:firstLine="360"/>
+        <w:jc w:val="both"/>
+        <w:rPr>
+          <w:rFonts w:ascii="Times New Roman" w:hAnsi="Times New Roman" w:cs="Times New Roman"/>
+          <w:sz w:val="24"/>
+          <w:szCs w:val="24"/>
+        </w:rPr>
+      </w:pPr>
+      <w:commentRangeStart w:id="12"/>
+      <w:r>
+        <w:rPr>
+          <w:rFonts w:ascii="Times New Roman" w:hAnsi="Times New Roman" w:cs="Times New Roman"/>
+          <w:sz w:val="24"/>
+          <w:szCs w:val="24"/>
+        </w:rPr>
+        <w:t xml:space="preserve">A decomposição do NA começa a ficar mais preocupante quando são atingidas temperaturas </w:t>
+      </w:r>
+      <w:r>
+        <w:rPr>
+          <w:rFonts w:ascii="Times New Roman" w:hAnsi="Times New Roman" w:cs="Times New Roman"/>
+          <w:sz w:val="24"/>
+          <w:szCs w:val="24"/>
+        </w:rPr>
+        <w:t>a partir dos</w:t>
+      </w:r>
+      <w:r>
+        <w:rPr>
+          <w:rFonts w:ascii="Times New Roman" w:hAnsi="Times New Roman" w:cs="Times New Roman"/>
+          <w:sz w:val="24"/>
+          <w:szCs w:val="24"/>
+        </w:rPr>
+        <w:t xml:space="preserve"> 100°C</w:t>
+      </w:r>
+      <w:r>
+        <w:rPr>
+          <w:rFonts w:ascii="Times New Roman" w:hAnsi="Times New Roman" w:cs="Times New Roman"/>
+          <w:sz w:val="24"/>
+          <w:szCs w:val="24"/>
+        </w:rPr>
+        <w:t>, pois a combinação de altas temperaturas com os gases liberados – principalmente o óxido de nitrogênio –</w:t>
+      </w:r>
+      <w:r>
+        <w:rPr>
+          <w:rFonts w:ascii="Times New Roman" w:hAnsi="Times New Roman" w:cs="Times New Roman"/>
+          <w:sz w:val="24"/>
+          <w:szCs w:val="24"/>
+        </w:rPr>
+        <w:t xml:space="preserve"> atua como catalisadora para a ocorrência de explosões. Além disso, caso o NA que se encontre nessa temperatura venha a entrar em contato com </w:t>
+      </w:r>
+      <w:r>
+        <w:rPr>
+          <w:rFonts w:ascii="Times New Roman" w:hAnsi="Times New Roman" w:cs="Times New Roman"/>
+          <w:sz w:val="24"/>
+          <w:szCs w:val="24"/>
+        </w:rPr>
+        <w:t xml:space="preserve">combustíveis ou </w:t>
+      </w:r>
+      <w:r>
+        <w:rPr>
+          <w:rFonts w:ascii="Times New Roman" w:hAnsi="Times New Roman" w:cs="Times New Roman"/>
+          <w:sz w:val="24"/>
+          <w:szCs w:val="24"/>
+        </w:rPr>
+        <w:t>materiais i</w:t>
+      </w:r>
+      <w:r>
+        <w:rPr>
+          <w:rFonts w:ascii="Times New Roman" w:hAnsi="Times New Roman" w:cs="Times New Roman"/>
+          <w:sz w:val="24"/>
+          <w:szCs w:val="24"/>
+        </w:rPr>
+        <w:t>n</w:t>
+      </w:r>
+      <w:r>
+        <w:rPr>
+          <w:rFonts w:ascii="Times New Roman" w:hAnsi="Times New Roman" w:cs="Times New Roman"/>
+          <w:sz w:val="24"/>
+          <w:szCs w:val="24"/>
+        </w:rPr>
+        <w:t>compatíveis</w:t>
+      </w:r>
+      <w:r>
+        <w:rPr>
+          <w:rFonts w:ascii="Times New Roman" w:hAnsi="Times New Roman" w:cs="Times New Roman"/>
+          <w:sz w:val="24"/>
+          <w:szCs w:val="24"/>
+        </w:rPr>
+        <w:t xml:space="preserve"> (a exemplo de metais alcalinos, ureia, sais, entre outros), o risco de explosão </w:t>
+      </w:r>
+      <w:r>
+        <w:rPr>
+          <w:rFonts w:ascii="Times New Roman" w:hAnsi="Times New Roman" w:cs="Times New Roman"/>
+          <w:sz w:val="24"/>
+          <w:szCs w:val="24"/>
+        </w:rPr>
+        <w:t>é elevado consideravelmente.</w:t>
+      </w:r>
+      <w:commentRangeEnd w:id="12"/>
+      <w:r>
+        <w:rPr>
+          <w:rStyle w:val="Refdecomentrio"/>
+        </w:rPr>
+        <w:commentReference w:id="12"/>
+      </w:r>
+    </w:p>
+    <w:p>
+      <w:pPr>
+        <w:spacing w:after="0" w:line="360" w:lineRule="auto"/>
+        <w:ind w:firstLine="360"/>
+        <w:jc w:val="both"/>
+        <w:rPr>
+          <w:rFonts w:ascii="Times New Roman" w:hAnsi="Times New Roman" w:cs="Times New Roman"/>
+          <w:sz w:val="24"/>
+          <w:szCs w:val="24"/>
+        </w:rPr>
+      </w:pPr>
+      <w:commentRangeStart w:id="13"/>
+      <w:r>
+        <w:rPr>
+          <w:rFonts w:ascii="Times New Roman" w:hAnsi="Times New Roman" w:cs="Times New Roman"/>
+          <w:sz w:val="24"/>
+          <w:szCs w:val="24"/>
+        </w:rPr>
+        <w:t xml:space="preserve">Os limites de umidade, por sua vez, são relativamente menos restritivos que a temperatura para o NA. </w:t>
+      </w:r>
+      <w:r>
+        <w:rPr>
+          <w:rFonts w:ascii="Times New Roman" w:hAnsi="Times New Roman" w:cs="Times New Roman"/>
+          <w:sz w:val="24"/>
+          <w:szCs w:val="24"/>
+        </w:rPr>
+        <w:t>O problema é que o NA é um material altamente higroscópico, então</w:t>
+      </w:r>
+      <w:r>
+        <w:rPr>
+          <w:rFonts w:ascii="Times New Roman" w:hAnsi="Times New Roman" w:cs="Times New Roman"/>
+          <w:sz w:val="24"/>
+          <w:szCs w:val="24"/>
+        </w:rPr>
+        <w:t xml:space="preserve"> a absorção de umidade da atmosfera se dá de maneira mais rápida. Quando atinge </w:t>
+      </w:r>
+      <w:r>
+        <w:rPr>
+          <w:rFonts w:ascii="Times New Roman" w:hAnsi="Times New Roman" w:cs="Times New Roman"/>
+          <w:sz w:val="24"/>
+          <w:szCs w:val="24"/>
+        </w:rPr>
+        <w:t>uma umidade de</w:t>
+      </w:r>
+      <w:r>
+        <w:rPr>
+          <w:rFonts w:ascii="Times New Roman" w:hAnsi="Times New Roman" w:cs="Times New Roman"/>
+          <w:sz w:val="24"/>
+          <w:szCs w:val="24"/>
+        </w:rPr>
+        <w:t xml:space="preserve"> 59,4%, o NA começa a sofrer um efeito de “empedramento” </w:t>
+      </w:r>
+      <w:r>
+        <w:rPr>
+          <w:rFonts w:ascii="Times New Roman" w:hAnsi="Times New Roman" w:cs="Times New Roman"/>
+          <w:sz w:val="24"/>
+          <w:szCs w:val="24"/>
+        </w:rPr>
+        <w:t xml:space="preserve">dos grânulos </w:t>
+      </w:r>
+      <w:r>
+        <w:rPr>
+          <w:rFonts w:ascii="Times New Roman" w:hAnsi="Times New Roman" w:cs="Times New Roman"/>
+          <w:sz w:val="24"/>
+          <w:szCs w:val="24"/>
+        </w:rPr>
+        <w:t xml:space="preserve">(conhecido como </w:t>
+      </w:r>
+      <w:proofErr w:type="spellStart"/>
+      <w:r>
+        <w:rPr>
+          <w:rFonts w:ascii="Times New Roman" w:hAnsi="Times New Roman" w:cs="Times New Roman"/>
+          <w:i/>
+          <w:iCs/>
+          <w:sz w:val="24"/>
+          <w:szCs w:val="24"/>
+        </w:rPr>
+        <w:t>caking</w:t>
+      </w:r>
+      <w:proofErr w:type="spellEnd"/>
+      <w:r>
+        <w:rPr>
+          <w:rFonts w:ascii="Times New Roman" w:hAnsi="Times New Roman" w:cs="Times New Roman"/>
+          <w:sz w:val="24"/>
+          <w:szCs w:val="24"/>
+        </w:rPr>
+        <w:t>)</w:t>
+      </w:r>
+      <w:r>
+        <w:rPr>
+          <w:rFonts w:ascii="Times New Roman" w:hAnsi="Times New Roman" w:cs="Times New Roman"/>
+          <w:sz w:val="24"/>
+          <w:szCs w:val="24"/>
+        </w:rPr>
+        <w:t>. Além</w:t>
+      </w:r>
+      <w:r>
+        <w:rPr>
+          <w:rFonts w:ascii="Times New Roman" w:hAnsi="Times New Roman" w:cs="Times New Roman"/>
+          <w:sz w:val="24"/>
+          <w:szCs w:val="24"/>
+        </w:rPr>
+        <w:t xml:space="preserve"> disso, ocorre a formação de sítios de oxirredução no material e a perda de nitrogênio volatilizado na forma de óxidos (</w:t>
+      </w:r>
+      <w:proofErr w:type="spellStart"/>
+      <w:r>
+        <w:rPr>
+          <w:rFonts w:ascii="Times New Roman" w:hAnsi="Times New Roman" w:cs="Times New Roman"/>
+          <w:sz w:val="24"/>
+          <w:szCs w:val="24"/>
+        </w:rPr>
+        <w:t>NO</w:t>
+      </w:r>
+      <w:r>
+        <w:rPr>
+          <w:rFonts w:ascii="Times New Roman" w:hAnsi="Times New Roman" w:cs="Times New Roman"/>
+          <w:sz w:val="24"/>
+          <w:szCs w:val="24"/>
+          <w:vertAlign w:val="subscript"/>
+        </w:rPr>
+        <w:t>x</w:t>
+      </w:r>
+      <w:proofErr w:type="spellEnd"/>
+      <w:r>
+        <w:rPr>
+          <w:rFonts w:ascii="Times New Roman" w:hAnsi="Times New Roman" w:cs="Times New Roman"/>
+          <w:sz w:val="24"/>
+          <w:szCs w:val="24"/>
+        </w:rPr>
+        <w:t>) ou amônio (NH</w:t>
+      </w:r>
+      <w:r>
+        <w:rPr>
+          <w:rFonts w:ascii="Times New Roman" w:hAnsi="Times New Roman" w:cs="Times New Roman"/>
+          <w:sz w:val="24"/>
+          <w:szCs w:val="24"/>
+          <w:vertAlign w:val="subscript"/>
+        </w:rPr>
+        <w:t>3</w:t>
+      </w:r>
+      <w:r>
+        <w:rPr>
+          <w:rFonts w:ascii="Times New Roman" w:hAnsi="Times New Roman" w:cs="Times New Roman"/>
+          <w:sz w:val="24"/>
+          <w:szCs w:val="24"/>
+        </w:rPr>
+        <w:t>).</w:t>
+      </w:r>
+      <w:commentRangeEnd w:id="13"/>
+      <w:r>
+        <w:rPr>
+          <w:rStyle w:val="Refdecomentrio"/>
+        </w:rPr>
+        <w:commentReference w:id="13"/>
+      </w:r>
+    </w:p>
+    <w:p>
+      <w:pPr>
+        <w:spacing w:after="0" w:line="360" w:lineRule="auto"/>
+        <w:ind w:firstLine="360"/>
+        <w:jc w:val="both"/>
+        <w:rPr>
+          <w:rFonts w:ascii="Times New Roman" w:hAnsi="Times New Roman" w:cs="Times New Roman"/>
+          <w:sz w:val="24"/>
+          <w:szCs w:val="24"/>
+        </w:rPr>
+      </w:pPr>
+      <w:r>
+        <w:rPr>
+          <w:rFonts w:ascii="Times New Roman" w:hAnsi="Times New Roman" w:cs="Times New Roman"/>
+          <w:sz w:val="24"/>
+          <w:szCs w:val="24"/>
+        </w:rPr>
+        <w:t xml:space="preserve">Como observado, é essencial que </w:t>
+      </w:r>
+      <w:r>
+        <w:rPr>
+          <w:rFonts w:ascii="Times New Roman" w:hAnsi="Times New Roman" w:cs="Times New Roman"/>
+          <w:sz w:val="24"/>
+          <w:szCs w:val="24"/>
+        </w:rPr>
+        <w:t>o NA seja mantido dentro dos limites de temperatura e umidade para que permaneça estável</w:t>
+      </w:r>
+      <w:r>
+        <w:rPr>
+          <w:rFonts w:ascii="Times New Roman" w:hAnsi="Times New Roman" w:cs="Times New Roman"/>
+          <w:sz w:val="24"/>
+          <w:szCs w:val="24"/>
+        </w:rPr>
+        <w:t xml:space="preserve">, não se torne inutilizável </w:t>
+      </w:r>
+      <w:r>
+        <w:rPr>
+          <w:rFonts w:ascii="Times New Roman" w:hAnsi="Times New Roman" w:cs="Times New Roman"/>
+          <w:sz w:val="24"/>
+          <w:szCs w:val="24"/>
+        </w:rPr>
+        <w:t xml:space="preserve">e não apresente riscos de </w:t>
+      </w:r>
+      <w:r>
+        <w:rPr>
+          <w:rFonts w:ascii="Times New Roman" w:hAnsi="Times New Roman" w:cs="Times New Roman"/>
+          <w:sz w:val="24"/>
+          <w:szCs w:val="24"/>
+        </w:rPr>
+        <w:t xml:space="preserve">liberação de gases e </w:t>
+      </w:r>
+      <w:r>
+        <w:rPr>
+          <w:rFonts w:ascii="Times New Roman" w:hAnsi="Times New Roman" w:cs="Times New Roman"/>
+          <w:sz w:val="24"/>
+          <w:szCs w:val="24"/>
+        </w:rPr>
+        <w:t>explosão</w:t>
+      </w:r>
+      <w:r>
+        <w:rPr>
+          <w:rFonts w:ascii="Times New Roman" w:hAnsi="Times New Roman" w:cs="Times New Roman"/>
+          <w:sz w:val="24"/>
+          <w:szCs w:val="24"/>
+        </w:rPr>
+        <w:t>.</w:t>
       </w:r>
     </w:p>
     <w:p>
@@ -3725,29 +4213,17 @@
           <w:sz w:val="24"/>
           <w:szCs w:val="24"/>
         </w:rPr>
-        <w:t>TENDÊNCIA</w:t>
-      </w:r>
-      <w:bookmarkStart w:id="11" w:name="_GoBack"/>
-      <w:bookmarkEnd w:id="11"/>
-      <w:r>
-        <w:rPr>
-          <w:rFonts w:ascii="Times New Roman" w:hAnsi="Times New Roman" w:cs="Times New Roman"/>
-          <w:b/>
-          <w:bCs/>
-          <w:sz w:val="24"/>
-          <w:szCs w:val="24"/>
-        </w:rPr>
-        <w:t xml:space="preserve">S E </w:t>
-      </w:r>
-      <w:r>
-        <w:rPr>
-          <w:rFonts w:ascii="Times New Roman" w:hAnsi="Times New Roman" w:cs="Times New Roman"/>
-          <w:b/>
-          <w:bCs/>
-          <w:sz w:val="24"/>
-          <w:szCs w:val="24"/>
-        </w:rPr>
-        <w:t xml:space="preserve">PERSPECTIVAS FUTURAS </w:t>
+        <w:t xml:space="preserve">TENDÊNCIAS E </w:t>
+      </w:r>
+      <w:r>
+        <w:rPr>
+          <w:rFonts w:ascii="Times New Roman" w:hAnsi="Times New Roman" w:cs="Times New Roman"/>
+          <w:b/>
+          <w:bCs/>
+          <w:sz w:val="24"/>
+          <w:szCs w:val="24"/>
+        </w:rPr>
+        <w:t>PERSPECTIVAS FUTURAS</w:t>
       </w:r>
     </w:p>
     <w:p>
@@ -3789,7 +4265,7 @@
         </w:rPr>
         <w:t xml:space="preserve"> </w:t>
       </w:r>
-      <w:commentRangeStart w:id="12"/>
+      <w:commentRangeStart w:id="14"/>
       <w:r>
         <w:rPr>
           <w:rFonts w:ascii="Times New Roman" w:hAnsi="Times New Roman" w:cs="Times New Roman"/>
@@ -3832,12 +4308,12 @@
         </w:rPr>
         <w:t>na população mundial.</w:t>
       </w:r>
-      <w:commentRangeEnd w:id="12"/>
+      <w:commentRangeEnd w:id="14"/>
       <w:r>
         <w:rPr>
           <w:rStyle w:val="Refdecomentrio"/>
         </w:rPr>
-        <w:commentReference w:id="12"/>
+        <w:commentReference w:id="14"/>
       </w:r>
       <w:r>
         <w:rPr>
@@ -3861,7 +4337,7 @@
           <w:sz w:val="24"/>
           <w:szCs w:val="24"/>
         </w:rPr>
-        <w:t xml:space="preserve">o cresça paralelamente, o que implica dizer que a procura por fertilizantes tende a crescer cada vez mais. </w:t>
+        <w:t>o cresça paralelamente, o que implica dizer que a procura por fertilizantes tende a crescer cada vez mais.</w:t>
       </w:r>
     </w:p>
     <w:p>
@@ -3929,6 +4405,7 @@
           <w:sz w:val="24"/>
           <w:szCs w:val="24"/>
         </w:rPr>
+        <w:lastRenderedPageBreak/>
         <w:t xml:space="preserve">Em meio à demanda cada vez mais expressiva </w:t>
       </w:r>
       <w:proofErr w:type="spellStart"/>
@@ -4007,31 +4484,34 @@
           <w:sz w:val="24"/>
           <w:szCs w:val="24"/>
         </w:rPr>
-        <w:t xml:space="preserve">Dentre as tecnologias mais empregadas no processo de armazenagem de NA, estão... [PARÁGRAFO SOBRE TECNOLOGIAS EMPREGADAS NA ARMAZENAGEM DE </w:t>
-      </w:r>
-      <w:r>
-        <w:rPr>
-          <w:rFonts w:ascii="Times New Roman" w:hAnsi="Times New Roman" w:cs="Times New Roman"/>
-          <w:sz w:val="24"/>
-          <w:szCs w:val="24"/>
-        </w:rPr>
-        <w:lastRenderedPageBreak/>
-        <w:t>NA, COMO SENSORES, MECANISMOS DE VENTILAÇÃO, CONTROLE DE TEMPERATURA, ENTRE OUTROS]</w:t>
-      </w:r>
-    </w:p>
-    <w:p>
-      <w:pPr>
-        <w:spacing w:after="0" w:line="360" w:lineRule="auto"/>
-        <w:rPr>
-          <w:rFonts w:ascii="Times New Roman" w:hAnsi="Times New Roman" w:cs="Times New Roman"/>
-          <w:b/>
-          <w:bCs/>
-          <w:sz w:val="24"/>
-          <w:szCs w:val="24"/>
-          <w:highlight w:val="yellow"/>
-        </w:rPr>
-      </w:pPr>
-      <w:commentRangeStart w:id="13"/>
+        <w:t>Dentre as tecnologias mais empregadas no processo de armazenagem de NA, estão... [PARÁGRAFO SOBRE TECNOLOGIAS EMPREGADAS NA ARMAZENAGEM DE NA, COMO SENSORES, MECANISMOS DE VENTILAÇÃO, CONTROLE DE TEMPERATURA, ENTRE OUTROS]</w:t>
+      </w:r>
+    </w:p>
+    <w:p>
+      <w:pPr>
+        <w:spacing w:after="0" w:line="360" w:lineRule="auto"/>
+        <w:ind w:firstLine="360"/>
+        <w:jc w:val="both"/>
+        <w:rPr>
+          <w:rFonts w:ascii="Times New Roman" w:hAnsi="Times New Roman" w:cs="Times New Roman"/>
+          <w:sz w:val="24"/>
+          <w:szCs w:val="24"/>
+        </w:rPr>
+      </w:pPr>
+    </w:p>
+    <w:p>
+      <w:pPr>
+        <w:spacing w:after="0" w:line="360" w:lineRule="auto"/>
+        <w:rPr>
+          <w:rFonts w:ascii="Times New Roman" w:hAnsi="Times New Roman" w:cs="Times New Roman"/>
+          <w:b/>
+          <w:bCs/>
+          <w:sz w:val="24"/>
+          <w:szCs w:val="24"/>
+          <w:highlight w:val="yellow"/>
+        </w:rPr>
+      </w:pPr>
+      <w:commentRangeStart w:id="15"/>
       <w:r>
         <w:rPr>
           <w:rFonts w:ascii="Times New Roman" w:hAnsi="Times New Roman" w:cs="Times New Roman"/>
@@ -4455,6 +4935,7 @@
           <w:highlight w:val="yellow"/>
         </w:rPr>
       </w:pPr>
+      <w:commentRangeStart w:id="16"/>
       <w:r>
         <w:rPr>
           <w:rFonts w:ascii="Times New Roman" w:hAnsi="Times New Roman" w:cs="Times New Roman"/>
@@ -4509,6 +4990,13 @@
           <w:highlight w:val="yellow"/>
         </w:rPr>
         <w:t xml:space="preserve">suscetível a se pulverizar </w:t>
+      </w:r>
+      <w:commentRangeEnd w:id="16"/>
+      <w:r>
+        <w:rPr>
+          <w:rStyle w:val="Refdecomentrio"/>
+        </w:rPr>
+        <w:commentReference w:id="16"/>
       </w:r>
     </w:p>
     <w:p>
@@ -4557,6 +5045,7 @@
           <w:highlight w:val="yellow"/>
         </w:rPr>
       </w:pPr>
+      <w:commentRangeStart w:id="17"/>
       <w:r>
         <w:rPr>
           <w:rFonts w:ascii="Times New Roman" w:hAnsi="Times New Roman" w:cs="Times New Roman"/>
@@ -4589,6 +5078,13 @@
           <w:highlight w:val="yellow"/>
         </w:rPr>
         <w:t>,4 % de umidade é o máximo</w:t>
+      </w:r>
+      <w:commentRangeEnd w:id="17"/>
+      <w:r>
+        <w:rPr>
+          <w:rStyle w:val="Refdecomentrio"/>
+        </w:rPr>
+        <w:commentReference w:id="17"/>
       </w:r>
     </w:p>
     <w:p>
@@ -4608,6 +5104,7 @@
           <w:highlight w:val="yellow"/>
         </w:rPr>
       </w:pPr>
+      <w:commentRangeStart w:id="18"/>
       <w:r>
         <w:rPr>
           <w:rFonts w:ascii="Times New Roman" w:hAnsi="Times New Roman" w:cs="Times New Roman"/>
@@ -4618,6 +5115,13 @@
           <w:highlight w:val="yellow"/>
         </w:rPr>
         <w:t>A partir de 210 graus ele começa a se decompor</w:t>
+      </w:r>
+      <w:commentRangeEnd w:id="18"/>
+      <w:r>
+        <w:rPr>
+          <w:rStyle w:val="Refdecomentrio"/>
+        </w:rPr>
+        <w:commentReference w:id="18"/>
       </w:r>
     </w:p>
     <w:p>
@@ -4646,6 +5150,7 @@
           <w:szCs w:val="24"/>
           <w:highlight w:val="yellow"/>
         </w:rPr>
+        <w:lastRenderedPageBreak/>
         <w:t>O aumento na umidade pode causar o “empedramento” (</w:t>
       </w:r>
       <w:proofErr w:type="spellStart"/>
@@ -4806,7 +5311,6 @@
           <w:szCs w:val="24"/>
           <w:highlight w:val="yellow"/>
         </w:rPr>
-        <w:lastRenderedPageBreak/>
         <w:t>O nitrato de amônio é utilizado para fazer fertilizantes e existem tem 3 tipos A B C</w:t>
       </w:r>
     </w:p>
@@ -5221,6 +5725,7 @@
           <w:szCs w:val="24"/>
           <w:highlight w:val="yellow"/>
         </w:rPr>
+        <w:lastRenderedPageBreak/>
         <w:t>Casos</w:t>
       </w:r>
       <w:r>
@@ -5369,7 +5874,6 @@
           <w:szCs w:val="24"/>
           <w:highlight w:val="yellow"/>
         </w:rPr>
-        <w:lastRenderedPageBreak/>
         <w:t>qualquer caso use quantidade abundante de água dirigida para o lugar da decomposição.</w:t>
       </w:r>
     </w:p>
@@ -5786,6 +6290,7 @@
           <w:szCs w:val="24"/>
           <w:highlight w:val="yellow"/>
         </w:rPr>
+        <w:lastRenderedPageBreak/>
         <w:t>Fontes:</w:t>
       </w:r>
       <w:r>
@@ -5797,7 +6302,7 @@
         </w:rPr>
         <w:t xml:space="preserve"> </w:t>
       </w:r>
-      <w:hyperlink r:id="rId13" w:anchor=":~:text=Ammonium%20nitrate%20has%20a%20critical,absorb%20moisture%20from%20the%20atmosphere" w:tgtFrame="_blank" w:tooltip="https://en.wikipedia.org/wiki/Ammonium_nitrate#:~:text=Ammonium%20nitrate%20has%20a%20critical,absorb%20moisture%20from%20the%20atmosphere" w:history="1">
+      <w:hyperlink r:id="rId14" w:anchor=":~:text=Ammonium%20nitrate%20has%20a%20critical,absorb%20moisture%20from%20the%20atmosphere" w:tgtFrame="_blank" w:tooltip="https://en.wikipedia.org/wiki/Ammonium_nitrate#:~:text=Ammonium%20nitrate%20has%20a%20critical,absorb%20moisture%20from%20the%20atmosphere" w:history="1">
         <w:r>
           <w:rPr>
             <w:rStyle w:val="Hyperlink"/>
@@ -5821,7 +6326,7 @@
           <w:highlight w:val="yellow"/>
         </w:rPr>
       </w:pPr>
-      <w:hyperlink r:id="rId14" w:history="1">
+      <w:hyperlink r:id="rId15" w:history="1">
         <w:r>
           <w:rPr>
             <w:rStyle w:val="Hyperlink"/>
@@ -5844,7 +6349,7 @@
           <w:highlight w:val="yellow"/>
         </w:rPr>
       </w:pPr>
-      <w:hyperlink r:id="rId15" w:anchor=":~:text=O%20NA%20trata%2Dse%20de,do%20sulfato%20de%20am%C3%B4nio%2C%20respectivamente" w:tgtFrame="_blank" w:tooltip="http://www.mzweb.com.br/heringer/web/conteudo_pti.asp?conta=45&amp;tipo=29616&amp;idioma=0#:~:text=O%20NA%20trata%2Dse%20de,do%20sulfato%20de%20am%C3%B4nio%2C%20respectivamente" w:history="1">
+      <w:hyperlink r:id="rId16" w:anchor=":~:text=O%20NA%20trata%2Dse%20de,do%20sulfato%20de%20am%C3%B4nio%2C%20respectivamente" w:tgtFrame="_blank" w:tooltip="http://www.mzweb.com.br/heringer/web/conteudo_pti.asp?conta=45&amp;tipo=29616&amp;idioma=0#:~:text=O%20NA%20trata%2Dse%20de,do%20sulfato%20de%20am%C3%B4nio%2C%20respectivamente" w:history="1">
         <w:r>
           <w:rPr>
             <w:rStyle w:val="Hyperlink"/>
@@ -5889,7 +6394,7 @@
           <w:highlight w:val="yellow"/>
         </w:rPr>
       </w:pPr>
-      <w:hyperlink r:id="rId16" w:tgtFrame="_blank" w:tooltip="https://www.hse.gov.uk/pubns/indg230.pdf" w:history="1">
+      <w:hyperlink r:id="rId17" w:tgtFrame="_blank" w:tooltip="https://www.hse.gov.uk/pubns/indg230.pdf" w:history="1">
         <w:r>
           <w:rPr>
             <w:rStyle w:val="Hyperlink"/>
@@ -5924,7 +6429,7 @@
           <w:highlight w:val="yellow"/>
         </w:rPr>
       </w:pPr>
-      <w:hyperlink r:id="rId17" w:history="1">
+      <w:hyperlink r:id="rId18" w:history="1">
         <w:r>
           <w:rPr>
             <w:rStyle w:val="Hyperlink"/>
@@ -5936,36 +6441,36 @@
           <w:t>https://sistemasinter.cetesb.sp.gov.br/produtos/ficha_completa1.asp?consulta=NITRATO%20DE%20AM%C3%94NIO</w:t>
         </w:r>
       </w:hyperlink>
-      <w:commentRangeEnd w:id="13"/>
+      <w:commentRangeEnd w:id="15"/>
       <w:r>
         <w:rPr>
           <w:rStyle w:val="Refdecomentrio"/>
         </w:rPr>
-        <w:commentReference w:id="13"/>
-      </w:r>
-    </w:p>
-    <w:p>
-      <w:pPr>
-        <w:spacing w:after="0" w:line="360" w:lineRule="auto"/>
-        <w:rPr>
-          <w:rFonts w:ascii="Times New Roman" w:hAnsi="Times New Roman" w:cs="Times New Roman"/>
-          <w:sz w:val="24"/>
-          <w:szCs w:val="24"/>
-          <w:highlight w:val="yellow"/>
-        </w:rPr>
-      </w:pPr>
-    </w:p>
-    <w:p>
-      <w:pPr>
-        <w:spacing w:after="0" w:line="360" w:lineRule="auto"/>
-        <w:rPr>
-          <w:rFonts w:ascii="Times New Roman" w:hAnsi="Times New Roman" w:cs="Times New Roman"/>
-          <w:sz w:val="24"/>
-          <w:szCs w:val="24"/>
-          <w:highlight w:val="yellow"/>
-        </w:rPr>
-      </w:pPr>
-      <w:hyperlink r:id="rId18" w:tgtFrame="_blank" w:tooltip="https://www.osha.gov/laws-regs/standardinterpretations/2014-12-03" w:history="1">
+        <w:commentReference w:id="15"/>
+      </w:r>
+    </w:p>
+    <w:p>
+      <w:pPr>
+        <w:spacing w:after="0" w:line="360" w:lineRule="auto"/>
+        <w:rPr>
+          <w:rFonts w:ascii="Times New Roman" w:hAnsi="Times New Roman" w:cs="Times New Roman"/>
+          <w:sz w:val="24"/>
+          <w:szCs w:val="24"/>
+          <w:highlight w:val="yellow"/>
+        </w:rPr>
+      </w:pPr>
+    </w:p>
+    <w:p>
+      <w:pPr>
+        <w:spacing w:after="0" w:line="360" w:lineRule="auto"/>
+        <w:rPr>
+          <w:rFonts w:ascii="Times New Roman" w:hAnsi="Times New Roman" w:cs="Times New Roman"/>
+          <w:sz w:val="24"/>
+          <w:szCs w:val="24"/>
+          <w:highlight w:val="yellow"/>
+        </w:rPr>
+      </w:pPr>
+      <w:hyperlink r:id="rId19" w:tgtFrame="_blank" w:tooltip="https://www.osha.gov/laws-regs/standardinterpretations/2014-12-03" w:history="1">
         <w:r>
           <w:rPr>
             <w:rStyle w:val="Hyperlink"/>
@@ -6000,7 +6505,7 @@
           <w:highlight w:val="yellow"/>
         </w:rPr>
       </w:pPr>
-      <w:hyperlink r:id="rId19" w:tgtFrame="_blank" w:tooltip="https://www.epa.gov/sites/production/files/2015-06/documents/an_advisory_6-5-15.pdf" w:history="1">
+      <w:hyperlink r:id="rId20" w:tgtFrame="_blank" w:tooltip="https://www.epa.gov/sites/production/files/2015-06/documents/an_advisory_6-5-15.pdf" w:history="1">
         <w:r>
           <w:rPr>
             <w:rStyle w:val="Hyperlink"/>
@@ -6035,7 +6540,7 @@
           <w:highlight w:val="yellow"/>
         </w:rPr>
       </w:pPr>
-      <w:hyperlink r:id="rId20" w:history="1">
+      <w:hyperlink r:id="rId21" w:history="1">
         <w:r>
           <w:rPr>
             <w:rStyle w:val="Hyperlink"/>
@@ -6068,7 +6573,7 @@
           <w:szCs w:val="24"/>
         </w:rPr>
       </w:pPr>
-      <w:hyperlink r:id="rId21" w:tgtFrame="_blank" w:tooltip="https://g1.globo.com/fantastico/noticia/2020/08/09/video-como-o-nitrato-de-amonio-explode-veja-reproducao-versao-miniatura-de-explosao-no-libano.ghtml" w:history="1">
+      <w:hyperlink r:id="rId22" w:tgtFrame="_blank" w:tooltip="https://g1.globo.com/fantastico/noticia/2020/08/09/video-como-o-nitrato-de-amonio-explode-veja-reproducao-versao-miniatura-de-explosao-no-libano.ghtml" w:history="1">
         <w:r>
           <w:rPr>
             <w:rStyle w:val="Hyperlink"/>
@@ -6093,7 +6598,7 @@
 </file>
 
 <file path=word/comments.xml><?xml version="1.0" encoding="utf-8"?>
-<w:comments xmlns:wpc="http://schemas.microsoft.com/office/word/2010/wordprocessingCanvas" xmlns:cx="http://schemas.microsoft.com/office/drawing/2014/chartex" xmlns:cx1="http://schemas.microsoft.com/office/drawing/2015/9/8/chartex" xmlns:cx2="http://schemas.microsoft.com/office/drawing/2015/10/21/chartex" xmlns:cx3="http://schemas.microsoft.com/office/drawing/2016/5/9/chartex" xmlns:cx4="http://schemas.microsoft.com/office/drawing/2016/5/10/chartex" xmlns:cx5="http://schemas.microsoft.com/office/drawing/2016/5/11/chartex" xmlns:cx6="http://schemas.microsoft.com/office/drawing/2016/5/12/chartex" xmlns:cx7="http://schemas.microsoft.com/office/drawing/2016/5/13/chartex" xmlns:cx8="http://schemas.microsoft.com/office/drawing/2016/5/14/chartex" xmlns:mc="http://schemas.openxmlformats.org/markup-compatibility/2006" xmlns:aink="http://schemas.microsoft.com/office/drawing/2016/ink" xmlns:am3d="http://schemas.microsoft.com/office/drawing/2017/model3d" xmlns:o="urn:schemas-microsoft-com:office:office" xmlns:r="http://schemas.openxmlformats.org/officeDocument/2006/relationships" xmlns:m="http://schemas.openxmlformats.org/officeDocument/2006/math" xmlns:v="urn:schemas-microsoft-com:vml" xmlns:wp14="http://schemas.microsoft.com/office/word/2010/wordprocessingDrawing" xmlns:wp="http://schemas.openxmlformats.org/drawingml/2006/wordprocessingDrawing" xmlns:w10="urn:schemas-microsoft-com:office:word" xmlns:w="http://schemas.openxmlformats.org/wordprocessingml/2006/main" xmlns:w14="http://schemas.microsoft.com/office/word/2010/wordml" xmlns:w15="http://schemas.microsoft.com/office/word/2012/wordml" xmlns:w16cid="http://schemas.microsoft.com/office/word/2016/wordml/cid" xmlns:w16se="http://schemas.microsoft.com/office/word/2015/wordml/symex" xmlns:wpg="http://schemas.microsoft.com/office/word/2010/wordprocessingGroup" xmlns:wpi="http://schemas.microsoft.com/office/word/2010/wordprocessingInk" xmlns:wne="http://schemas.microsoft.com/office/word/2006/wordml" xmlns:wps="http://schemas.microsoft.com/office/word/2010/wordprocessingShape" mc:Ignorable="w14 w15 w16se w16cid wp14">
+<w:comments xmlns:wpc="http://schemas.microsoft.com/office/word/2010/wordprocessingCanvas" xmlns:cx="http://schemas.microsoft.com/office/drawing/2014/chartex" xmlns:cx1="http://schemas.microsoft.com/office/drawing/2015/9/8/chartex" xmlns:cx2="http://schemas.microsoft.com/office/drawing/2015/10/21/chartex" xmlns:cx3="http://schemas.microsoft.com/office/drawing/2016/5/9/chartex" xmlns:cx4="http://schemas.microsoft.com/office/drawing/2016/5/10/chartex" xmlns:cx5="http://schemas.microsoft.com/office/drawing/2016/5/11/chartex" xmlns:cx6="http://schemas.microsoft.com/office/drawing/2016/5/12/chartex" xmlns:cx7="http://schemas.microsoft.com/office/drawing/2016/5/13/chartex" xmlns:cx8="http://schemas.microsoft.com/office/drawing/2016/5/14/chartex" xmlns:mc="http://schemas.openxmlformats.org/markup-compatibility/2006" xmlns:aink="http://schemas.microsoft.com/office/drawing/2016/ink" xmlns:am3d="http://schemas.microsoft.com/office/drawing/2017/model3d" xmlns:o="urn:schemas-microsoft-com:office:office" xmlns:r="http://schemas.openxmlformats.org/officeDocument/2006/relationships" xmlns:m="http://schemas.openxmlformats.org/officeDocument/2006/math" xmlns:v="urn:schemas-microsoft-com:vml" xmlns:wp14="http://schemas.microsoft.com/office/word/2010/wordprocessingDrawing" xmlns:wp="http://schemas.openxmlformats.org/drawingml/2006/wordprocessingDrawing" xmlns:w10="urn:schemas-microsoft-com:office:word" xmlns:w="http://schemas.openxmlformats.org/wordprocessingml/2006/main" xmlns:w14="http://schemas.microsoft.com/office/word/2010/wordml" xmlns:w15="http://schemas.microsoft.com/office/word/2012/wordml" xmlns:w16cex="http://schemas.microsoft.com/office/word/2018/wordml/cex" xmlns:w16cid="http://schemas.microsoft.com/office/word/2016/wordml/cid" xmlns:w16="http://schemas.microsoft.com/office/word/2018/wordml" xmlns:w16se="http://schemas.microsoft.com/office/word/2015/wordml/symex" xmlns:wpg="http://schemas.microsoft.com/office/word/2010/wordprocessingGroup" xmlns:wpi="http://schemas.microsoft.com/office/word/2010/wordprocessingInk" xmlns:wne="http://schemas.microsoft.com/office/word/2006/wordml" xmlns:wps="http://schemas.microsoft.com/office/word/2010/wordprocessingShape" mc:Ignorable="w14 w15 w16se w16cid w16 w16cex wp14">
   <w:comment w:id="0" w:author="Victor Pederzini" w:date="2020-09-10T19:09:00Z" w:initials="VP">
     <w:p>
       <w:pPr>
@@ -6334,7 +6839,7 @@
       </w:r>
     </w:p>
   </w:comment>
-  <w:comment w:id="12" w:author="Victor Pederzini" w:date="2020-09-11T00:49:00Z" w:initials="VP">
+  <w:comment w:id="11" w:author="Victor Pederzini" w:date="2020-09-14T09:36:00Z" w:initials="VP">
     <w:p>
       <w:pPr>
         <w:pStyle w:val="Textodecomentrio"/>
@@ -6346,11 +6851,133 @@
         <w:annotationRef/>
       </w:r>
       <w:r>
+        <w:t>https://www.sciencedirect.com/science/article/abs/pii/S0304389415301680?via%3Dihub</w:t>
+      </w:r>
+    </w:p>
+    <w:p>
+      <w:pPr>
+        <w:pStyle w:val="Textodecomentrio"/>
+      </w:pPr>
+    </w:p>
+    <w:p>
+      <w:pPr>
+        <w:pStyle w:val="Textodecomentrio"/>
+      </w:pPr>
+      <w:r>
+        <w:t>https://pubs.acs.org/doi/abs/10.1021/i360060a018</w:t>
+      </w:r>
+    </w:p>
+  </w:comment>
+  <w:comment w:id="12" w:author="Victor Pederzini" w:date="2020-09-14T11:33:00Z" w:initials="VP">
+    <w:p>
+      <w:pPr>
+        <w:pStyle w:val="Textodecomentrio"/>
+      </w:pPr>
+      <w:r>
+        <w:rPr>
+          <w:rStyle w:val="Refdecomentrio"/>
+        </w:rPr>
+        <w:annotationRef/>
+      </w:r>
+      <w:r>
+        <w:t>https://www.hse.gov.uk/pubns/indg230.pdf</w:t>
+      </w:r>
+    </w:p>
+  </w:comment>
+  <w:comment w:id="13" w:author="Victor Pederzini" w:date="2020-09-14T11:33:00Z" w:initials="VP">
+    <w:p>
+      <w:pPr>
+        <w:pStyle w:val="Textodecomentrio"/>
+      </w:pPr>
+      <w:r>
+        <w:rPr>
+          <w:rStyle w:val="Refdecomentrio"/>
+        </w:rPr>
+        <w:annotationRef/>
+      </w:r>
+      <w:r>
+        <w:t>https://www.scielo.br/scielo.php?pid=S0100-06832014000300026&amp;script=sci_arttext&amp;tlng=es</w:t>
+      </w:r>
+    </w:p>
+  </w:comment>
+  <w:comment w:id="14" w:author="Victor Pederzini" w:date="2020-09-11T00:49:00Z" w:initials="VP">
+    <w:p>
+      <w:pPr>
+        <w:pStyle w:val="Textodecomentrio"/>
+      </w:pPr>
+      <w:r>
+        <w:rPr>
+          <w:rStyle w:val="Refdecomentrio"/>
+        </w:rPr>
+        <w:annotationRef/>
+      </w:r>
+      <w:r>
         <w:t>https://www.worldometers.info/world-population/#:~:text=Growth%20Rate,-back%20to%20top&amp;text=Population%20in%20the%20world%20is,81%20million%20people%20per%20year.</w:t>
       </w:r>
     </w:p>
   </w:comment>
-  <w:comment w:id="13" w:author="Victor Pederzini" w:date="2020-09-11T00:56:00Z" w:initials="VP">
+  <w:comment w:id="16" w:author="Victor Pederzini" w:date="2020-09-14T09:06:00Z" w:initials="VP">
+    <w:p>
+      <w:pPr>
+        <w:pStyle w:val="Textodecomentrio"/>
+      </w:pPr>
+      <w:r>
+        <w:rPr>
+          <w:rStyle w:val="Refdecomentrio"/>
+        </w:rPr>
+        <w:annotationRef/>
+      </w:r>
+      <w:r>
+        <w:t>https://www.sciencedirect.com/science/article/abs/pii/S0304389415301680?via%3Dihub</w:t>
+      </w:r>
+    </w:p>
+    <w:p>
+      <w:pPr>
+        <w:pStyle w:val="Textodecomentrio"/>
+      </w:pPr>
+    </w:p>
+    <w:p>
+      <w:pPr>
+        <w:pStyle w:val="Textodecomentrio"/>
+      </w:pPr>
+      <w:r>
+        <w:t>https://pubs.acs.org/doi/abs/10.1021/i360060a018</w:t>
+      </w:r>
+    </w:p>
+  </w:comment>
+  <w:comment w:id="17" w:author="Victor Pederzini" w:date="2020-09-14T09:05:00Z" w:initials="VP">
+    <w:p>
+      <w:pPr>
+        <w:pStyle w:val="Textodecomentrio"/>
+      </w:pPr>
+      <w:r>
+        <w:rPr>
+          <w:rStyle w:val="Refdecomentrio"/>
+        </w:rPr>
+        <w:annotationRef/>
+      </w:r>
+      <w:r>
+        <w:t>https://www.scielo.br/scielo.php?pid=S0100-06832014000300026&amp;script=sci_arttext&amp;tlng=es</w:t>
+      </w:r>
+    </w:p>
+  </w:comment>
+  <w:comment w:id="18" w:author="Victor Pederzini" w:date="2020-09-14T09:08:00Z" w:initials="VP">
+    <w:p>
+      <w:pPr>
+        <w:pStyle w:val="Textodecomentrio"/>
+      </w:pPr>
+      <w:r>
+        <w:rPr>
+          <w:rStyle w:val="Refdecomentrio"/>
+        </w:rPr>
+        <w:annotationRef/>
+      </w:r>
+      <w:r>
+        <w:t>https://www.hse.gov.uk/pubns/indg230.pdf</w:t>
+      </w:r>
+    </w:p>
+  </w:comment>
+  <w:comment w:id="15" w:author="Victor Pederzini" w:date="2020-09-11T00:56:00Z" w:initials="VP">
     <w:p>
       <w:pPr>
         <w:pStyle w:val="Textodecomentrio"/>
@@ -6370,7 +6997,7 @@
 </file>
 
 <file path=word/commentsExtended.xml><?xml version="1.0" encoding="utf-8"?>
-<w15:commentsEx xmlns:wpc="http://schemas.microsoft.com/office/word/2010/wordprocessingCanvas" xmlns:cx="http://schemas.microsoft.com/office/drawing/2014/chartex" xmlns:cx1="http://schemas.microsoft.com/office/drawing/2015/9/8/chartex" xmlns:cx2="http://schemas.microsoft.com/office/drawing/2015/10/21/chartex" xmlns:cx3="http://schemas.microsoft.com/office/drawing/2016/5/9/chartex" xmlns:cx4="http://schemas.microsoft.com/office/drawing/2016/5/10/chartex" xmlns:cx5="http://schemas.microsoft.com/office/drawing/2016/5/11/chartex" xmlns:cx6="http://schemas.microsoft.com/office/drawing/2016/5/12/chartex" xmlns:cx7="http://schemas.microsoft.com/office/drawing/2016/5/13/chartex" xmlns:cx8="http://schemas.microsoft.com/office/drawing/2016/5/14/chartex" xmlns:mc="http://schemas.openxmlformats.org/markup-compatibility/2006" xmlns:aink="http://schemas.microsoft.com/office/drawing/2016/ink" xmlns:am3d="http://schemas.microsoft.com/office/drawing/2017/model3d" xmlns:o="urn:schemas-microsoft-com:office:office" xmlns:r="http://schemas.openxmlformats.org/officeDocument/2006/relationships" xmlns:m="http://schemas.openxmlformats.org/officeDocument/2006/math" xmlns:v="urn:schemas-microsoft-com:vml" xmlns:wp14="http://schemas.microsoft.com/office/word/2010/wordprocessingDrawing" xmlns:wp="http://schemas.openxmlformats.org/drawingml/2006/wordprocessingDrawing" xmlns:w10="urn:schemas-microsoft-com:office:word" xmlns:w="http://schemas.openxmlformats.org/wordprocessingml/2006/main" xmlns:w14="http://schemas.microsoft.com/office/word/2010/wordml" xmlns:w15="http://schemas.microsoft.com/office/word/2012/wordml" xmlns:w16cid="http://schemas.microsoft.com/office/word/2016/wordml/cid" xmlns:w16se="http://schemas.microsoft.com/office/word/2015/wordml/symex" xmlns:wpg="http://schemas.microsoft.com/office/word/2010/wordprocessingGroup" xmlns:wpi="http://schemas.microsoft.com/office/word/2010/wordprocessingInk" xmlns:wne="http://schemas.microsoft.com/office/word/2006/wordml" xmlns:wps="http://schemas.microsoft.com/office/word/2010/wordprocessingShape" mc:Ignorable="w14 w15 w16se w16cid wp14">
+<w15:commentsEx xmlns:wpc="http://schemas.microsoft.com/office/word/2010/wordprocessingCanvas" xmlns:cx="http://schemas.microsoft.com/office/drawing/2014/chartex" xmlns:cx1="http://schemas.microsoft.com/office/drawing/2015/9/8/chartex" xmlns:cx2="http://schemas.microsoft.com/office/drawing/2015/10/21/chartex" xmlns:cx3="http://schemas.microsoft.com/office/drawing/2016/5/9/chartex" xmlns:cx4="http://schemas.microsoft.com/office/drawing/2016/5/10/chartex" xmlns:cx5="http://schemas.microsoft.com/office/drawing/2016/5/11/chartex" xmlns:cx6="http://schemas.microsoft.com/office/drawing/2016/5/12/chartex" xmlns:cx7="http://schemas.microsoft.com/office/drawing/2016/5/13/chartex" xmlns:cx8="http://schemas.microsoft.com/office/drawing/2016/5/14/chartex" xmlns:mc="http://schemas.openxmlformats.org/markup-compatibility/2006" xmlns:aink="http://schemas.microsoft.com/office/drawing/2016/ink" xmlns:am3d="http://schemas.microsoft.com/office/drawing/2017/model3d" xmlns:o="urn:schemas-microsoft-com:office:office" xmlns:r="http://schemas.openxmlformats.org/officeDocument/2006/relationships" xmlns:m="http://schemas.openxmlformats.org/officeDocument/2006/math" xmlns:v="urn:schemas-microsoft-com:vml" xmlns:wp14="http://schemas.microsoft.com/office/word/2010/wordprocessingDrawing" xmlns:wp="http://schemas.openxmlformats.org/drawingml/2006/wordprocessingDrawing" xmlns:w10="urn:schemas-microsoft-com:office:word" xmlns:w="http://schemas.openxmlformats.org/wordprocessingml/2006/main" xmlns:w14="http://schemas.microsoft.com/office/word/2010/wordml" xmlns:w15="http://schemas.microsoft.com/office/word/2012/wordml" xmlns:w16cex="http://schemas.microsoft.com/office/word/2018/wordml/cex" xmlns:w16cid="http://schemas.microsoft.com/office/word/2016/wordml/cid" xmlns:w16="http://schemas.microsoft.com/office/word/2018/wordml" xmlns:w16se="http://schemas.microsoft.com/office/word/2015/wordml/symex" xmlns:wpg="http://schemas.microsoft.com/office/word/2010/wordprocessingGroup" xmlns:wpi="http://schemas.microsoft.com/office/word/2010/wordprocessingInk" xmlns:wne="http://schemas.microsoft.com/office/word/2006/wordml" xmlns:wps="http://schemas.microsoft.com/office/word/2010/wordprocessingShape" mc:Ignorable="w14 w15 w16se w16cid w16 w16cex wp14">
   <w15:commentEx w15:paraId="690B58B0" w15:done="0"/>
   <w15:commentEx w15:paraId="5BE0F08D" w15:done="0"/>
   <w15:commentEx w15:paraId="61FDFBF2" w15:done="0"/>
@@ -6382,13 +7009,30 @@
   <w15:commentEx w15:paraId="66A89767" w15:done="0"/>
   <w15:commentEx w15:paraId="71DF5832" w15:done="0"/>
   <w15:commentEx w15:paraId="121BC143" w15:done="0"/>
+  <w15:commentEx w15:paraId="5EF5CBE2" w15:done="0"/>
+  <w15:commentEx w15:paraId="61B42D26" w15:done="0"/>
+  <w15:commentEx w15:paraId="3437BABC" w15:done="0"/>
   <w15:commentEx w15:paraId="5D12ADEF" w15:done="0"/>
+  <w15:commentEx w15:paraId="2102392A" w15:done="0"/>
+  <w15:commentEx w15:paraId="76674B76" w15:done="0"/>
+  <w15:commentEx w15:paraId="5A3E570A" w15:done="0"/>
   <w15:commentEx w15:paraId="3FE0F661" w15:done="0"/>
 </w15:commentsEx>
 </file>
 
+<file path=word/commentsExtensible.xml><?xml version="1.0" encoding="utf-8"?>
+<w16cex:commentsExtensible xmlns:wpc="http://schemas.microsoft.com/office/word/2010/wordprocessingCanvas" xmlns:cx="http://schemas.microsoft.com/office/drawing/2014/chartex" xmlns:cx1="http://schemas.microsoft.com/office/drawing/2015/9/8/chartex" xmlns:cx2="http://schemas.microsoft.com/office/drawing/2015/10/21/chartex" xmlns:cx3="http://schemas.microsoft.com/office/drawing/2016/5/9/chartex" xmlns:cx4="http://schemas.microsoft.com/office/drawing/2016/5/10/chartex" xmlns:cx5="http://schemas.microsoft.com/office/drawing/2016/5/11/chartex" xmlns:cx6="http://schemas.microsoft.com/office/drawing/2016/5/12/chartex" xmlns:cx7="http://schemas.microsoft.com/office/drawing/2016/5/13/chartex" xmlns:cx8="http://schemas.microsoft.com/office/drawing/2016/5/14/chartex" xmlns:mc="http://schemas.openxmlformats.org/markup-compatibility/2006" xmlns:aink="http://schemas.microsoft.com/office/drawing/2016/ink" xmlns:am3d="http://schemas.microsoft.com/office/drawing/2017/model3d" xmlns:o="urn:schemas-microsoft-com:office:office" xmlns:r="http://schemas.openxmlformats.org/officeDocument/2006/relationships" xmlns:m="http://schemas.openxmlformats.org/officeDocument/2006/math" xmlns:v="urn:schemas-microsoft-com:vml" xmlns:wp14="http://schemas.microsoft.com/office/word/2010/wordprocessingDrawing" xmlns:wp="http://schemas.openxmlformats.org/drawingml/2006/wordprocessingDrawing" xmlns:w10="urn:schemas-microsoft-com:office:word" xmlns:w="http://schemas.openxmlformats.org/wordprocessingml/2006/main" xmlns:w14="http://schemas.microsoft.com/office/word/2010/wordml" xmlns:w15="http://schemas.microsoft.com/office/word/2012/wordml" xmlns:w16cex="http://schemas.microsoft.com/office/word/2018/wordml/cex" xmlns:w16cid="http://schemas.microsoft.com/office/word/2016/wordml/cid" xmlns:w16="http://schemas.microsoft.com/office/word/2018/wordml" xmlns:w16se="http://schemas.microsoft.com/office/word/2015/wordml/symex" xmlns:wpg="http://schemas.microsoft.com/office/word/2010/wordprocessingGroup" xmlns:wpi="http://schemas.microsoft.com/office/word/2010/wordprocessingInk" xmlns:wne="http://schemas.microsoft.com/office/word/2006/wordml" xmlns:wps="http://schemas.microsoft.com/office/word/2010/wordprocessingShape" mc:Ignorable="w14 w15 w16se w16cid w16 w16cex wp14">
+  <w16cex:commentExtensible w16cex:durableId="2309B80D" w16cex:dateUtc="2020-09-14T12:36:00Z"/>
+  <w16cex:commentExtensible w16cex:durableId="2309D38F" w16cex:dateUtc="2020-09-14T14:33:00Z"/>
+  <w16cex:commentExtensible w16cex:durableId="2309D37A" w16cex:dateUtc="2020-09-14T14:33:00Z"/>
+  <w16cex:commentExtensible w16cex:durableId="2309B11E" w16cex:dateUtc="2020-09-14T12:06:00Z"/>
+  <w16cex:commentExtensible w16cex:durableId="2309B0E2" w16cex:dateUtc="2020-09-14T12:05:00Z"/>
+  <w16cex:commentExtensible w16cex:durableId="2309B191" w16cex:dateUtc="2020-09-14T12:08:00Z"/>
+</w16cex:commentsExtensible>
+</file>
+
 <file path=word/commentsIds.xml><?xml version="1.0" encoding="utf-8"?>
-<w16cid:commentsIds xmlns:wpc="http://schemas.microsoft.com/office/word/2010/wordprocessingCanvas" xmlns:cx="http://schemas.microsoft.com/office/drawing/2014/chartex" xmlns:cx1="http://schemas.microsoft.com/office/drawing/2015/9/8/chartex" xmlns:cx2="http://schemas.microsoft.com/office/drawing/2015/10/21/chartex" xmlns:cx3="http://schemas.microsoft.com/office/drawing/2016/5/9/chartex" xmlns:cx4="http://schemas.microsoft.com/office/drawing/2016/5/10/chartex" xmlns:cx5="http://schemas.microsoft.com/office/drawing/2016/5/11/chartex" xmlns:cx6="http://schemas.microsoft.com/office/drawing/2016/5/12/chartex" xmlns:cx7="http://schemas.microsoft.com/office/drawing/2016/5/13/chartex" xmlns:cx8="http://schemas.microsoft.com/office/drawing/2016/5/14/chartex" xmlns:mc="http://schemas.openxmlformats.org/markup-compatibility/2006" xmlns:aink="http://schemas.microsoft.com/office/drawing/2016/ink" xmlns:am3d="http://schemas.microsoft.com/office/drawing/2017/model3d" xmlns:o="urn:schemas-microsoft-com:office:office" xmlns:r="http://schemas.openxmlformats.org/officeDocument/2006/relationships" xmlns:m="http://schemas.openxmlformats.org/officeDocument/2006/math" xmlns:v="urn:schemas-microsoft-com:vml" xmlns:wp14="http://schemas.microsoft.com/office/word/2010/wordprocessingDrawing" xmlns:wp="http://schemas.openxmlformats.org/drawingml/2006/wordprocessingDrawing" xmlns:w10="urn:schemas-microsoft-com:office:word" xmlns:w="http://schemas.openxmlformats.org/wordprocessingml/2006/main" xmlns:w14="http://schemas.microsoft.com/office/word/2010/wordml" xmlns:w15="http://schemas.microsoft.com/office/word/2012/wordml" xmlns:w16cid="http://schemas.microsoft.com/office/word/2016/wordml/cid" xmlns:w16se="http://schemas.microsoft.com/office/word/2015/wordml/symex" xmlns:wpg="http://schemas.microsoft.com/office/word/2010/wordprocessingGroup" xmlns:wpi="http://schemas.microsoft.com/office/word/2010/wordprocessingInk" xmlns:wne="http://schemas.microsoft.com/office/word/2006/wordml" xmlns:wps="http://schemas.microsoft.com/office/word/2010/wordprocessingShape" mc:Ignorable="w14 w15 w16se w16cid wp14">
+<w16cid:commentsIds xmlns:wpc="http://schemas.microsoft.com/office/word/2010/wordprocessingCanvas" xmlns:cx="http://schemas.microsoft.com/office/drawing/2014/chartex" xmlns:cx1="http://schemas.microsoft.com/office/drawing/2015/9/8/chartex" xmlns:cx2="http://schemas.microsoft.com/office/drawing/2015/10/21/chartex" xmlns:cx3="http://schemas.microsoft.com/office/drawing/2016/5/9/chartex" xmlns:cx4="http://schemas.microsoft.com/office/drawing/2016/5/10/chartex" xmlns:cx5="http://schemas.microsoft.com/office/drawing/2016/5/11/chartex" xmlns:cx6="http://schemas.microsoft.com/office/drawing/2016/5/12/chartex" xmlns:cx7="http://schemas.microsoft.com/office/drawing/2016/5/13/chartex" xmlns:cx8="http://schemas.microsoft.com/office/drawing/2016/5/14/chartex" xmlns:mc="http://schemas.openxmlformats.org/markup-compatibility/2006" xmlns:aink="http://schemas.microsoft.com/office/drawing/2016/ink" xmlns:am3d="http://schemas.microsoft.com/office/drawing/2017/model3d" xmlns:o="urn:schemas-microsoft-com:office:office" xmlns:r="http://schemas.openxmlformats.org/officeDocument/2006/relationships" xmlns:m="http://schemas.openxmlformats.org/officeDocument/2006/math" xmlns:v="urn:schemas-microsoft-com:vml" xmlns:wp14="http://schemas.microsoft.com/office/word/2010/wordprocessingDrawing" xmlns:wp="http://schemas.openxmlformats.org/drawingml/2006/wordprocessingDrawing" xmlns:w10="urn:schemas-microsoft-com:office:word" xmlns:w="http://schemas.openxmlformats.org/wordprocessingml/2006/main" xmlns:w14="http://schemas.microsoft.com/office/word/2010/wordml" xmlns:w15="http://schemas.microsoft.com/office/word/2012/wordml" xmlns:w16cex="http://schemas.microsoft.com/office/word/2018/wordml/cex" xmlns:w16cid="http://schemas.microsoft.com/office/word/2016/wordml/cid" xmlns:w16="http://schemas.microsoft.com/office/word/2018/wordml" xmlns:w16se="http://schemas.microsoft.com/office/word/2015/wordml/symex" xmlns:wpg="http://schemas.microsoft.com/office/word/2010/wordprocessingGroup" xmlns:wpi="http://schemas.microsoft.com/office/word/2010/wordprocessingInk" xmlns:wne="http://schemas.microsoft.com/office/word/2006/wordml" xmlns:wps="http://schemas.microsoft.com/office/word/2010/wordprocessingShape" mc:Ignorable="w14 w15 w16se w16cid w16 w16cex wp14">
   <w16cid:commentId w16cid:paraId="690B58B0" w16cid:durableId="2304F863"/>
   <w16cid:commentId w16cid:paraId="5BE0F08D" w16cid:durableId="2304F857"/>
   <w16cid:commentId w16cid:paraId="61FDFBF2" w16cid:durableId="23050F8B"/>
@@ -6400,13 +7044,19 @@
   <w16cid:commentId w16cid:paraId="66A89767" w16cid:durableId="230542B2"/>
   <w16cid:commentId w16cid:paraId="71DF5832" w16cid:durableId="230540AE"/>
   <w16cid:commentId w16cid:paraId="121BC143" w16cid:durableId="230542BC"/>
+  <w16cid:commentId w16cid:paraId="5EF5CBE2" w16cid:durableId="2309B80D"/>
+  <w16cid:commentId w16cid:paraId="61B42D26" w16cid:durableId="2309D38F"/>
+  <w16cid:commentId w16cid:paraId="3437BABC" w16cid:durableId="2309D37A"/>
   <w16cid:commentId w16cid:paraId="5D12ADEF" w16cid:durableId="23054807"/>
+  <w16cid:commentId w16cid:paraId="2102392A" w16cid:durableId="2309B11E"/>
+  <w16cid:commentId w16cid:paraId="76674B76" w16cid:durableId="2309B0E2"/>
+  <w16cid:commentId w16cid:paraId="5A3E570A" w16cid:durableId="2309B191"/>
   <w16cid:commentId w16cid:paraId="3FE0F661" w16cid:durableId="230549BB"/>
 </w16cid:commentsIds>
 </file>
 
 <file path=word/endnotes.xml><?xml version="1.0" encoding="utf-8"?>
-<w:endnotes xmlns:wpc="http://schemas.microsoft.com/office/word/2010/wordprocessingCanvas" xmlns:cx="http://schemas.microsoft.com/office/drawing/2014/chartex" xmlns:cx1="http://schemas.microsoft.com/office/drawing/2015/9/8/chartex" xmlns:cx2="http://schemas.microsoft.com/office/drawing/2015/10/21/chartex" xmlns:cx3="http://schemas.microsoft.com/office/drawing/2016/5/9/chartex" xmlns:cx4="http://schemas.microsoft.com/office/drawing/2016/5/10/chartex" xmlns:cx5="http://schemas.microsoft.com/office/drawing/2016/5/11/chartex" xmlns:cx6="http://schemas.microsoft.com/office/drawing/2016/5/12/chartex" xmlns:cx7="http://schemas.microsoft.com/office/drawing/2016/5/13/chartex" xmlns:cx8="http://schemas.microsoft.com/office/drawing/2016/5/14/chartex" xmlns:mc="http://schemas.openxmlformats.org/markup-compatibility/2006" xmlns:aink="http://schemas.microsoft.com/office/drawing/2016/ink" xmlns:am3d="http://schemas.microsoft.com/office/drawing/2017/model3d" xmlns:o="urn:schemas-microsoft-com:office:office" xmlns:r="http://schemas.openxmlformats.org/officeDocument/2006/relationships" xmlns:m="http://schemas.openxmlformats.org/officeDocument/2006/math" xmlns:v="urn:schemas-microsoft-com:vml" xmlns:wp14="http://schemas.microsoft.com/office/word/2010/wordprocessingDrawing" xmlns:wp="http://schemas.openxmlformats.org/drawingml/2006/wordprocessingDrawing" xmlns:w10="urn:schemas-microsoft-com:office:word" xmlns:w="http://schemas.openxmlformats.org/wordprocessingml/2006/main" xmlns:w14="http://schemas.microsoft.com/office/word/2010/wordml" xmlns:w15="http://schemas.microsoft.com/office/word/2012/wordml" xmlns:w16cid="http://schemas.microsoft.com/office/word/2016/wordml/cid" xmlns:w16se="http://schemas.microsoft.com/office/word/2015/wordml/symex" xmlns:wpg="http://schemas.microsoft.com/office/word/2010/wordprocessingGroup" xmlns:wpi="http://schemas.microsoft.com/office/word/2010/wordprocessingInk" xmlns:wne="http://schemas.microsoft.com/office/word/2006/wordml" xmlns:wps="http://schemas.microsoft.com/office/word/2010/wordprocessingShape" mc:Ignorable="w14 w15 w16se w16cid wp14">
+<w:endnotes xmlns:wpc="http://schemas.microsoft.com/office/word/2010/wordprocessingCanvas" xmlns:cx="http://schemas.microsoft.com/office/drawing/2014/chartex" xmlns:cx1="http://schemas.microsoft.com/office/drawing/2015/9/8/chartex" xmlns:cx2="http://schemas.microsoft.com/office/drawing/2015/10/21/chartex" xmlns:cx3="http://schemas.microsoft.com/office/drawing/2016/5/9/chartex" xmlns:cx4="http://schemas.microsoft.com/office/drawing/2016/5/10/chartex" xmlns:cx5="http://schemas.microsoft.com/office/drawing/2016/5/11/chartex" xmlns:cx6="http://schemas.microsoft.com/office/drawing/2016/5/12/chartex" xmlns:cx7="http://schemas.microsoft.com/office/drawing/2016/5/13/chartex" xmlns:cx8="http://schemas.microsoft.com/office/drawing/2016/5/14/chartex" xmlns:mc="http://schemas.openxmlformats.org/markup-compatibility/2006" xmlns:aink="http://schemas.microsoft.com/office/drawing/2016/ink" xmlns:am3d="http://schemas.microsoft.com/office/drawing/2017/model3d" xmlns:o="urn:schemas-microsoft-com:office:office" xmlns:r="http://schemas.openxmlformats.org/officeDocument/2006/relationships" xmlns:m="http://schemas.openxmlformats.org/officeDocument/2006/math" xmlns:v="urn:schemas-microsoft-com:vml" xmlns:wp14="http://schemas.microsoft.com/office/word/2010/wordprocessingDrawing" xmlns:wp="http://schemas.openxmlformats.org/drawingml/2006/wordprocessingDrawing" xmlns:w10="urn:schemas-microsoft-com:office:word" xmlns:w="http://schemas.openxmlformats.org/wordprocessingml/2006/main" xmlns:w14="http://schemas.microsoft.com/office/word/2010/wordml" xmlns:w15="http://schemas.microsoft.com/office/word/2012/wordml" xmlns:w16cex="http://schemas.microsoft.com/office/word/2018/wordml/cex" xmlns:w16cid="http://schemas.microsoft.com/office/word/2016/wordml/cid" xmlns:w16="http://schemas.microsoft.com/office/word/2018/wordml" xmlns:w16se="http://schemas.microsoft.com/office/word/2015/wordml/symex" xmlns:wpg="http://schemas.microsoft.com/office/word/2010/wordprocessingGroup" xmlns:wpi="http://schemas.microsoft.com/office/word/2010/wordprocessingInk" xmlns:wne="http://schemas.microsoft.com/office/word/2006/wordml" xmlns:wps="http://schemas.microsoft.com/office/word/2010/wordprocessingShape" mc:Ignorable="w14 w15 w16se w16cid w16 w16cex wp14">
   <w:endnote w:type="separator" w:id="-1">
     <w:p>
       <w:pPr>
@@ -6438,7 +7088,7 @@
 </file>
 
 <file path=word/footnotes.xml><?xml version="1.0" encoding="utf-8"?>
-<w:footnotes xmlns:wpc="http://schemas.microsoft.com/office/word/2010/wordprocessingCanvas" xmlns:cx="http://schemas.microsoft.com/office/drawing/2014/chartex" xmlns:cx1="http://schemas.microsoft.com/office/drawing/2015/9/8/chartex" xmlns:cx2="http://schemas.microsoft.com/office/drawing/2015/10/21/chartex" xmlns:cx3="http://schemas.microsoft.com/office/drawing/2016/5/9/chartex" xmlns:cx4="http://schemas.microsoft.com/office/drawing/2016/5/10/chartex" xmlns:cx5="http://schemas.microsoft.com/office/drawing/2016/5/11/chartex" xmlns:cx6="http://schemas.microsoft.com/office/drawing/2016/5/12/chartex" xmlns:cx7="http://schemas.microsoft.com/office/drawing/2016/5/13/chartex" xmlns:cx8="http://schemas.microsoft.com/office/drawing/2016/5/14/chartex" xmlns:mc="http://schemas.openxmlformats.org/markup-compatibility/2006" xmlns:aink="http://schemas.microsoft.com/office/drawing/2016/ink" xmlns:am3d="http://schemas.microsoft.com/office/drawing/2017/model3d" xmlns:o="urn:schemas-microsoft-com:office:office" xmlns:r="http://schemas.openxmlformats.org/officeDocument/2006/relationships" xmlns:m="http://schemas.openxmlformats.org/officeDocument/2006/math" xmlns:v="urn:schemas-microsoft-com:vml" xmlns:wp14="http://schemas.microsoft.com/office/word/2010/wordprocessingDrawing" xmlns:wp="http://schemas.openxmlformats.org/drawingml/2006/wordprocessingDrawing" xmlns:w10="urn:schemas-microsoft-com:office:word" xmlns:w="http://schemas.openxmlformats.org/wordprocessingml/2006/main" xmlns:w14="http://schemas.microsoft.com/office/word/2010/wordml" xmlns:w15="http://schemas.microsoft.com/office/word/2012/wordml" xmlns:w16cid="http://schemas.microsoft.com/office/word/2016/wordml/cid" xmlns:w16se="http://schemas.microsoft.com/office/word/2015/wordml/symex" xmlns:wpg="http://schemas.microsoft.com/office/word/2010/wordprocessingGroup" xmlns:wpi="http://schemas.microsoft.com/office/word/2010/wordprocessingInk" xmlns:wne="http://schemas.microsoft.com/office/word/2006/wordml" xmlns:wps="http://schemas.microsoft.com/office/word/2010/wordprocessingShape" mc:Ignorable="w14 w15 w16se w16cid wp14">
+<w:footnotes xmlns:wpc="http://schemas.microsoft.com/office/word/2010/wordprocessingCanvas" xmlns:cx="http://schemas.microsoft.com/office/drawing/2014/chartex" xmlns:cx1="http://schemas.microsoft.com/office/drawing/2015/9/8/chartex" xmlns:cx2="http://schemas.microsoft.com/office/drawing/2015/10/21/chartex" xmlns:cx3="http://schemas.microsoft.com/office/drawing/2016/5/9/chartex" xmlns:cx4="http://schemas.microsoft.com/office/drawing/2016/5/10/chartex" xmlns:cx5="http://schemas.microsoft.com/office/drawing/2016/5/11/chartex" xmlns:cx6="http://schemas.microsoft.com/office/drawing/2016/5/12/chartex" xmlns:cx7="http://schemas.microsoft.com/office/drawing/2016/5/13/chartex" xmlns:cx8="http://schemas.microsoft.com/office/drawing/2016/5/14/chartex" xmlns:mc="http://schemas.openxmlformats.org/markup-compatibility/2006" xmlns:aink="http://schemas.microsoft.com/office/drawing/2016/ink" xmlns:am3d="http://schemas.microsoft.com/office/drawing/2017/model3d" xmlns:o="urn:schemas-microsoft-com:office:office" xmlns:r="http://schemas.openxmlformats.org/officeDocument/2006/relationships" xmlns:m="http://schemas.openxmlformats.org/officeDocument/2006/math" xmlns:v="urn:schemas-microsoft-com:vml" xmlns:wp14="http://schemas.microsoft.com/office/word/2010/wordprocessingDrawing" xmlns:wp="http://schemas.openxmlformats.org/drawingml/2006/wordprocessingDrawing" xmlns:w10="urn:schemas-microsoft-com:office:word" xmlns:w="http://schemas.openxmlformats.org/wordprocessingml/2006/main" xmlns:w14="http://schemas.microsoft.com/office/word/2010/wordml" xmlns:w15="http://schemas.microsoft.com/office/word/2012/wordml" xmlns:w16cex="http://schemas.microsoft.com/office/word/2018/wordml/cex" xmlns:w16cid="http://schemas.microsoft.com/office/word/2016/wordml/cid" xmlns:w16="http://schemas.microsoft.com/office/word/2018/wordml" xmlns:w16se="http://schemas.microsoft.com/office/word/2015/wordml/symex" xmlns:wpg="http://schemas.microsoft.com/office/word/2010/wordprocessingGroup" xmlns:wpi="http://schemas.microsoft.com/office/word/2010/wordprocessingInk" xmlns:wne="http://schemas.microsoft.com/office/word/2006/wordml" xmlns:wps="http://schemas.microsoft.com/office/word/2010/wordprocessingShape" mc:Ignorable="w14 w15 w16se w16cid w16 w16cex wp14">
   <w:footnote w:type="separator" w:id="-1">
     <w:p>
       <w:pPr>
@@ -6470,7 +7120,7 @@
 </file>
 
 <file path=word/numbering.xml><?xml version="1.0" encoding="utf-8"?>
-<w:numbering xmlns:wpc="http://schemas.microsoft.com/office/word/2010/wordprocessingCanvas" xmlns:cx="http://schemas.microsoft.com/office/drawing/2014/chartex" xmlns:cx1="http://schemas.microsoft.com/office/drawing/2015/9/8/chartex" xmlns:cx2="http://schemas.microsoft.com/office/drawing/2015/10/21/chartex" xmlns:cx3="http://schemas.microsoft.com/office/drawing/2016/5/9/chartex" xmlns:cx4="http://schemas.microsoft.com/office/drawing/2016/5/10/chartex" xmlns:cx5="http://schemas.microsoft.com/office/drawing/2016/5/11/chartex" xmlns:cx6="http://schemas.microsoft.com/office/drawing/2016/5/12/chartex" xmlns:cx7="http://schemas.microsoft.com/office/drawing/2016/5/13/chartex" xmlns:cx8="http://schemas.microsoft.com/office/drawing/2016/5/14/chartex" xmlns:mc="http://schemas.openxmlformats.org/markup-compatibility/2006" xmlns:aink="http://schemas.microsoft.com/office/drawing/2016/ink" xmlns:am3d="http://schemas.microsoft.com/office/drawing/2017/model3d" xmlns:o="urn:schemas-microsoft-com:office:office" xmlns:r="http://schemas.openxmlformats.org/officeDocument/2006/relationships" xmlns:m="http://schemas.openxmlformats.org/officeDocument/2006/math" xmlns:v="urn:schemas-microsoft-com:vml" xmlns:wp14="http://schemas.microsoft.com/office/word/2010/wordprocessingDrawing" xmlns:wp="http://schemas.openxmlformats.org/drawingml/2006/wordprocessingDrawing" xmlns:w10="urn:schemas-microsoft-com:office:word" xmlns:w="http://schemas.openxmlformats.org/wordprocessingml/2006/main" xmlns:w14="http://schemas.microsoft.com/office/word/2010/wordml" xmlns:w15="http://schemas.microsoft.com/office/word/2012/wordml" xmlns:w16cid="http://schemas.microsoft.com/office/word/2016/wordml/cid" xmlns:w16se="http://schemas.microsoft.com/office/word/2015/wordml/symex" xmlns:wpg="http://schemas.microsoft.com/office/word/2010/wordprocessingGroup" xmlns:wpi="http://schemas.microsoft.com/office/word/2010/wordprocessingInk" xmlns:wne="http://schemas.microsoft.com/office/word/2006/wordml" xmlns:wps="http://schemas.microsoft.com/office/word/2010/wordprocessingShape" mc:Ignorable="w14 w15 w16se w16cid wp14">
+<w:numbering xmlns:wpc="http://schemas.microsoft.com/office/word/2010/wordprocessingCanvas" xmlns:cx="http://schemas.microsoft.com/office/drawing/2014/chartex" xmlns:cx1="http://schemas.microsoft.com/office/drawing/2015/9/8/chartex" xmlns:cx2="http://schemas.microsoft.com/office/drawing/2015/10/21/chartex" xmlns:cx3="http://schemas.microsoft.com/office/drawing/2016/5/9/chartex" xmlns:cx4="http://schemas.microsoft.com/office/drawing/2016/5/10/chartex" xmlns:cx5="http://schemas.microsoft.com/office/drawing/2016/5/11/chartex" xmlns:cx6="http://schemas.microsoft.com/office/drawing/2016/5/12/chartex" xmlns:cx7="http://schemas.microsoft.com/office/drawing/2016/5/13/chartex" xmlns:cx8="http://schemas.microsoft.com/office/drawing/2016/5/14/chartex" xmlns:mc="http://schemas.openxmlformats.org/markup-compatibility/2006" xmlns:aink="http://schemas.microsoft.com/office/drawing/2016/ink" xmlns:am3d="http://schemas.microsoft.com/office/drawing/2017/model3d" xmlns:o="urn:schemas-microsoft-com:office:office" xmlns:r="http://schemas.openxmlformats.org/officeDocument/2006/relationships" xmlns:m="http://schemas.openxmlformats.org/officeDocument/2006/math" xmlns:v="urn:schemas-microsoft-com:vml" xmlns:wp14="http://schemas.microsoft.com/office/word/2010/wordprocessingDrawing" xmlns:wp="http://schemas.openxmlformats.org/drawingml/2006/wordprocessingDrawing" xmlns:w10="urn:schemas-microsoft-com:office:word" xmlns:w="http://schemas.openxmlformats.org/wordprocessingml/2006/main" xmlns:w14="http://schemas.microsoft.com/office/word/2010/wordml" xmlns:w15="http://schemas.microsoft.com/office/word/2012/wordml" xmlns:w16cex="http://schemas.microsoft.com/office/word/2018/wordml/cex" xmlns:w16cid="http://schemas.microsoft.com/office/word/2016/wordml/cid" xmlns:w16="http://schemas.microsoft.com/office/word/2018/wordml" xmlns:w16se="http://schemas.microsoft.com/office/word/2015/wordml/symex" xmlns:wpg="http://schemas.microsoft.com/office/word/2010/wordprocessingGroup" xmlns:wpi="http://schemas.microsoft.com/office/word/2010/wordprocessingInk" xmlns:wne="http://schemas.microsoft.com/office/word/2006/wordml" xmlns:wps="http://schemas.microsoft.com/office/word/2010/wordprocessingShape" mc:Ignorable="w14 w15 w16se w16cid w16 w16cex wp14">
   <w:abstractNum w:abstractNumId="0" w15:restartNumberingAfterBreak="0">
     <w:nsid w:val="0F154108"/>
     <w:multiLevelType w:val="hybridMultilevel"/>
@@ -7834,7 +8484,7 @@
 </file>
 
 <file path=word/people.xml><?xml version="1.0" encoding="utf-8"?>
-<w15:people xmlns:wpc="http://schemas.microsoft.com/office/word/2010/wordprocessingCanvas" xmlns:cx="http://schemas.microsoft.com/office/drawing/2014/chartex" xmlns:cx1="http://schemas.microsoft.com/office/drawing/2015/9/8/chartex" xmlns:cx2="http://schemas.microsoft.com/office/drawing/2015/10/21/chartex" xmlns:cx3="http://schemas.microsoft.com/office/drawing/2016/5/9/chartex" xmlns:cx4="http://schemas.microsoft.com/office/drawing/2016/5/10/chartex" xmlns:cx5="http://schemas.microsoft.com/office/drawing/2016/5/11/chartex" xmlns:cx6="http://schemas.microsoft.com/office/drawing/2016/5/12/chartex" xmlns:cx7="http://schemas.microsoft.com/office/drawing/2016/5/13/chartex" xmlns:cx8="http://schemas.microsoft.com/office/drawing/2016/5/14/chartex" xmlns:mc="http://schemas.openxmlformats.org/markup-compatibility/2006" xmlns:aink="http://schemas.microsoft.com/office/drawing/2016/ink" xmlns:am3d="http://schemas.microsoft.com/office/drawing/2017/model3d" xmlns:o="urn:schemas-microsoft-com:office:office" xmlns:r="http://schemas.openxmlformats.org/officeDocument/2006/relationships" xmlns:m="http://schemas.openxmlformats.org/officeDocument/2006/math" xmlns:v="urn:schemas-microsoft-com:vml" xmlns:wp14="http://schemas.microsoft.com/office/word/2010/wordprocessingDrawing" xmlns:wp="http://schemas.openxmlformats.org/drawingml/2006/wordprocessingDrawing" xmlns:w10="urn:schemas-microsoft-com:office:word" xmlns:w="http://schemas.openxmlformats.org/wordprocessingml/2006/main" xmlns:w14="http://schemas.microsoft.com/office/word/2010/wordml" xmlns:w15="http://schemas.microsoft.com/office/word/2012/wordml" xmlns:w16cid="http://schemas.microsoft.com/office/word/2016/wordml/cid" xmlns:w16se="http://schemas.microsoft.com/office/word/2015/wordml/symex" xmlns:wpg="http://schemas.microsoft.com/office/word/2010/wordprocessingGroup" xmlns:wpi="http://schemas.microsoft.com/office/word/2010/wordprocessingInk" xmlns:wne="http://schemas.microsoft.com/office/word/2006/wordml" xmlns:wps="http://schemas.microsoft.com/office/word/2010/wordprocessingShape" mc:Ignorable="w14 w15 w16se w16cid wp14">
+<w15:people xmlns:wpc="http://schemas.microsoft.com/office/word/2010/wordprocessingCanvas" xmlns:cx="http://schemas.microsoft.com/office/drawing/2014/chartex" xmlns:cx1="http://schemas.microsoft.com/office/drawing/2015/9/8/chartex" xmlns:cx2="http://schemas.microsoft.com/office/drawing/2015/10/21/chartex" xmlns:cx3="http://schemas.microsoft.com/office/drawing/2016/5/9/chartex" xmlns:cx4="http://schemas.microsoft.com/office/drawing/2016/5/10/chartex" xmlns:cx5="http://schemas.microsoft.com/office/drawing/2016/5/11/chartex" xmlns:cx6="http://schemas.microsoft.com/office/drawing/2016/5/12/chartex" xmlns:cx7="http://schemas.microsoft.com/office/drawing/2016/5/13/chartex" xmlns:cx8="http://schemas.microsoft.com/office/drawing/2016/5/14/chartex" xmlns:mc="http://schemas.openxmlformats.org/markup-compatibility/2006" xmlns:aink="http://schemas.microsoft.com/office/drawing/2016/ink" xmlns:am3d="http://schemas.microsoft.com/office/drawing/2017/model3d" xmlns:o="urn:schemas-microsoft-com:office:office" xmlns:r="http://schemas.openxmlformats.org/officeDocument/2006/relationships" xmlns:m="http://schemas.openxmlformats.org/officeDocument/2006/math" xmlns:v="urn:schemas-microsoft-com:vml" xmlns:wp14="http://schemas.microsoft.com/office/word/2010/wordprocessingDrawing" xmlns:wp="http://schemas.openxmlformats.org/drawingml/2006/wordprocessingDrawing" xmlns:w10="urn:schemas-microsoft-com:office:word" xmlns:w="http://schemas.openxmlformats.org/wordprocessingml/2006/main" xmlns:w14="http://schemas.microsoft.com/office/word/2010/wordml" xmlns:w15="http://schemas.microsoft.com/office/word/2012/wordml" xmlns:w16cex="http://schemas.microsoft.com/office/word/2018/wordml/cex" xmlns:w16cid="http://schemas.microsoft.com/office/word/2016/wordml/cid" xmlns:w16="http://schemas.microsoft.com/office/word/2018/wordml" xmlns:w16se="http://schemas.microsoft.com/office/word/2015/wordml/symex" xmlns:wpg="http://schemas.microsoft.com/office/word/2010/wordprocessingGroup" xmlns:wpi="http://schemas.microsoft.com/office/word/2010/wordprocessingInk" xmlns:wne="http://schemas.microsoft.com/office/word/2006/wordml" xmlns:wps="http://schemas.microsoft.com/office/word/2010/wordprocessingShape" mc:Ignorable="w14 w15 w16se w16cid w16 w16cex wp14">
   <w15:person w15:author="Victor Pederzini">
     <w15:presenceInfo w15:providerId="Windows Live" w15:userId="5c0c5b6538e3abb5"/>
   </w15:person>
@@ -7842,7 +8492,7 @@
 </file>
 
 <file path=word/styles.xml><?xml version="1.0" encoding="utf-8"?>
-<w:styles xmlns:mc="http://schemas.openxmlformats.org/markup-compatibility/2006" xmlns:r="http://schemas.openxmlformats.org/officeDocument/2006/relationships" xmlns:w="http://schemas.openxmlformats.org/wordprocessingml/2006/main" xmlns:w14="http://schemas.microsoft.com/office/word/2010/wordml" xmlns:w15="http://schemas.microsoft.com/office/word/2012/wordml" xmlns:w16cid="http://schemas.microsoft.com/office/word/2016/wordml/cid" xmlns:w16se="http://schemas.microsoft.com/office/word/2015/wordml/symex" mc:Ignorable="w14 w15 w16se w16cid">
+<w:styles xmlns:mc="http://schemas.openxmlformats.org/markup-compatibility/2006" xmlns:r="http://schemas.openxmlformats.org/officeDocument/2006/relationships" xmlns:w="http://schemas.openxmlformats.org/wordprocessingml/2006/main" xmlns:w14="http://schemas.microsoft.com/office/word/2010/wordml" xmlns:w15="http://schemas.microsoft.com/office/word/2012/wordml" xmlns:w16cex="http://schemas.microsoft.com/office/word/2018/wordml/cex" xmlns:w16cid="http://schemas.microsoft.com/office/word/2016/wordml/cid" xmlns:w16="http://schemas.microsoft.com/office/word/2018/wordml" xmlns:w16se="http://schemas.microsoft.com/office/word/2015/wordml/symex" mc:Ignorable="w14 w15 w16se w16cid w16 w16cex">
   <w:docDefaults>
     <w:rPrDefault>
       <w:rPr>

</xml_diff>